<commit_message>
Updated screenshots and document
</commit_message>
<xml_diff>
--- a/Guide_Login_management.docx
+++ b/Guide_Login_management.docx
@@ -722,200 +722,104 @@
           <w:lang w:eastAsia="en-IN"/>
         </w:rPr>
       </w:pPr>
-      <w:proofErr w:type="gramStart"/>
       <w:r>
         <w:rPr>
           <w:rFonts w:ascii="Times New Roman" w:eastAsia="Times New Roman" w:hAnsi="Times New Roman" w:cs="Times New Roman"/>
           <w:b/>
-          <w:sz w:val="24"/>
-          <w:szCs w:val="24"/>
-          <w:lang w:eastAsia="en-IN"/>
-        </w:rPr>
-        <w:t>go</w:t>
-      </w:r>
-      <w:proofErr w:type="gramEnd"/>
-      <w:r>
-        <w:rPr>
-          <w:rFonts w:ascii="Times New Roman" w:eastAsia="Times New Roman" w:hAnsi="Times New Roman" w:cs="Times New Roman"/>
-          <w:b/>
-          <w:sz w:val="24"/>
-          <w:szCs w:val="24"/>
-          <w:lang w:eastAsia="en-IN"/>
-        </w:rPr>
-        <w:t xml:space="preserve"> run </w:t>
+          <w:noProof/>
+          <w:sz w:val="24"/>
+          <w:szCs w:val="24"/>
+          <w:lang w:eastAsia="en-IN"/>
+        </w:rPr>
+        <w:drawing>
+          <wp:inline distT="0" distB="0" distL="0" distR="0">
+            <wp:extent cx="5731510" cy="258369"/>
+            <wp:effectExtent l="0" t="0" r="0" b="8890"/>
+            <wp:docPr id="12" name="Picture 12" descr="C:\Users\Dell\Pictures\Screenshots\Screenshot 2025-03-09 224042.png"/>
+            <wp:cNvGraphicFramePr>
+              <a:graphicFrameLocks xmlns:a="http://schemas.openxmlformats.org/drawingml/2006/main" noChangeAspect="1"/>
+            </wp:cNvGraphicFramePr>
+            <a:graphic xmlns:a="http://schemas.openxmlformats.org/drawingml/2006/main">
+              <a:graphicData uri="http://schemas.openxmlformats.org/drawingml/2006/picture">
+                <pic:pic xmlns:pic="http://schemas.openxmlformats.org/drawingml/2006/picture">
+                  <pic:nvPicPr>
+                    <pic:cNvPr id="0" name="Picture 4" descr="C:\Users\Dell\Pictures\Screenshots\Screenshot 2025-03-09 224042.png"/>
+                    <pic:cNvPicPr>
+                      <a:picLocks noChangeAspect="1" noChangeArrowheads="1"/>
+                    </pic:cNvPicPr>
+                  </pic:nvPicPr>
+                  <pic:blipFill>
+                    <a:blip r:embed="rId5">
+                      <a:extLst>
+                        <a:ext uri="{28A0092B-C50C-407E-A947-70E740481C1C}">
+                          <a14:useLocalDpi xmlns:a14="http://schemas.microsoft.com/office/drawing/2010/main" val="0"/>
+                        </a:ext>
+                      </a:extLst>
+                    </a:blip>
+                    <a:srcRect/>
+                    <a:stretch>
+                      <a:fillRect/>
+                    </a:stretch>
+                  </pic:blipFill>
+                  <pic:spPr bwMode="auto">
+                    <a:xfrm>
+                      <a:off x="0" y="0"/>
+                      <a:ext cx="5731510" cy="258369"/>
+                    </a:xfrm>
+                    <a:prstGeom prst="rect">
+                      <a:avLst/>
+                    </a:prstGeom>
+                    <a:noFill/>
+                    <a:ln>
+                      <a:noFill/>
+                    </a:ln>
+                  </pic:spPr>
+                </pic:pic>
+              </a:graphicData>
+            </a:graphic>
+          </wp:inline>
+        </w:drawing>
+      </w:r>
+    </w:p>
+    <w:p>
+      <w:pPr>
+        <w:spacing w:before="100" w:beforeAutospacing="1" w:after="100" w:afterAutospacing="1" w:line="240" w:lineRule="auto"/>
+        <w:rPr>
+          <w:rFonts w:ascii="Times New Roman" w:eastAsia="Times New Roman" w:hAnsi="Times New Roman" w:cs="Times New Roman"/>
+          <w:sz w:val="24"/>
+          <w:szCs w:val="24"/>
+          <w:lang w:eastAsia="en-IN"/>
+        </w:rPr>
+      </w:pPr>
+      <w:r>
+        <w:rPr>
+          <w:rFonts w:ascii="Times New Roman" w:eastAsia="Times New Roman" w:hAnsi="Times New Roman" w:cs="Times New Roman"/>
+          <w:sz w:val="24"/>
+          <w:szCs w:val="24"/>
+          <w:lang w:eastAsia="en-IN"/>
+        </w:rPr>
+        <w:t xml:space="preserve">This will launch the </w:t>
       </w:r>
       <w:proofErr w:type="spellStart"/>
       <w:r>
         <w:rPr>
           <w:rFonts w:ascii="Times New Roman" w:eastAsia="Times New Roman" w:hAnsi="Times New Roman" w:cs="Times New Roman"/>
-          <w:b/>
-          <w:sz w:val="24"/>
-          <w:szCs w:val="24"/>
-          <w:lang w:eastAsia="en-IN"/>
-        </w:rPr>
-        <w:t>main.go</w:t>
+          <w:sz w:val="24"/>
+          <w:szCs w:val="24"/>
+          <w:lang w:eastAsia="en-IN"/>
+        </w:rPr>
+        <w:t>golang</w:t>
       </w:r>
       <w:proofErr w:type="spellEnd"/>
       <w:r>
         <w:rPr>
           <w:rFonts w:ascii="Times New Roman" w:eastAsia="Times New Roman" w:hAnsi="Times New Roman" w:cs="Times New Roman"/>
-          <w:b/>
-          <w:sz w:val="24"/>
-          <w:szCs w:val="24"/>
-          <w:lang w:eastAsia="en-IN"/>
-        </w:rPr>
-        <w:t xml:space="preserve"> </w:t>
-      </w:r>
-      <w:proofErr w:type="spellStart"/>
-      <w:r>
-        <w:rPr>
-          <w:rFonts w:ascii="Times New Roman" w:eastAsia="Times New Roman" w:hAnsi="Times New Roman" w:cs="Times New Roman"/>
-          <w:b/>
-          <w:sz w:val="24"/>
-          <w:szCs w:val="24"/>
-          <w:lang w:eastAsia="en-IN"/>
-        </w:rPr>
-        <w:t>db.go</w:t>
-      </w:r>
-      <w:proofErr w:type="spellEnd"/>
-      <w:r>
-        <w:rPr>
-          <w:rFonts w:ascii="Times New Roman" w:eastAsia="Times New Roman" w:hAnsi="Times New Roman" w:cs="Times New Roman"/>
-          <w:b/>
-          <w:sz w:val="24"/>
-          <w:szCs w:val="24"/>
-          <w:lang w:eastAsia="en-IN"/>
-        </w:rPr>
-        <w:t xml:space="preserve"> </w:t>
-      </w:r>
-      <w:proofErr w:type="spellStart"/>
-      <w:r>
-        <w:rPr>
-          <w:rFonts w:ascii="Times New Roman" w:eastAsia="Times New Roman" w:hAnsi="Times New Roman" w:cs="Times New Roman"/>
-          <w:b/>
-          <w:sz w:val="24"/>
-          <w:szCs w:val="24"/>
-          <w:lang w:eastAsia="en-IN"/>
-        </w:rPr>
-        <w:t>handlers.go</w:t>
-      </w:r>
-      <w:proofErr w:type="spellEnd"/>
-      <w:r>
-        <w:rPr>
-          <w:rFonts w:ascii="Times New Roman" w:eastAsia="Times New Roman" w:hAnsi="Times New Roman" w:cs="Times New Roman"/>
-          <w:b/>
-          <w:sz w:val="24"/>
-          <w:szCs w:val="24"/>
-          <w:lang w:eastAsia="en-IN"/>
-        </w:rPr>
-        <w:t xml:space="preserve">   </w:t>
-      </w:r>
-    </w:p>
-    <w:p>
-      <w:pPr>
-        <w:spacing w:before="100" w:beforeAutospacing="1" w:after="100" w:afterAutospacing="1" w:line="240" w:lineRule="auto"/>
-        <w:rPr>
-          <w:rFonts w:ascii="Times New Roman" w:eastAsia="Times New Roman" w:hAnsi="Times New Roman" w:cs="Times New Roman"/>
-          <w:sz w:val="24"/>
-          <w:szCs w:val="24"/>
-          <w:lang w:eastAsia="en-IN"/>
-        </w:rPr>
-      </w:pPr>
-      <w:r>
-        <w:rPr>
-          <w:rFonts w:ascii="Times New Roman" w:eastAsia="Times New Roman" w:hAnsi="Times New Roman" w:cs="Times New Roman"/>
-          <w:sz w:val="24"/>
-          <w:szCs w:val="24"/>
-          <w:lang w:eastAsia="en-IN"/>
-        </w:rPr>
-        <w:t xml:space="preserve">This will launch the </w:t>
-      </w:r>
-      <w:proofErr w:type="spellStart"/>
-      <w:r>
-        <w:rPr>
-          <w:rFonts w:ascii="Times New Roman" w:eastAsia="Times New Roman" w:hAnsi="Times New Roman" w:cs="Times New Roman"/>
-          <w:sz w:val="24"/>
-          <w:szCs w:val="24"/>
-          <w:lang w:eastAsia="en-IN"/>
-        </w:rPr>
-        <w:t>golang</w:t>
-      </w:r>
-      <w:proofErr w:type="spellEnd"/>
-      <w:r>
-        <w:rPr>
-          <w:rFonts w:ascii="Times New Roman" w:eastAsia="Times New Roman" w:hAnsi="Times New Roman" w:cs="Times New Roman"/>
           <w:sz w:val="24"/>
           <w:szCs w:val="24"/>
           <w:lang w:eastAsia="en-IN"/>
         </w:rPr>
         <w:t xml:space="preserve"> server on port 8080</w:t>
       </w:r>
-    </w:p>
-    <w:p>
-      <w:pPr>
-        <w:spacing w:before="100" w:beforeAutospacing="1" w:after="100" w:afterAutospacing="1" w:line="240" w:lineRule="auto"/>
-        <w:rPr>
-          <w:rFonts w:ascii="Times New Roman" w:eastAsia="Times New Roman" w:hAnsi="Times New Roman" w:cs="Times New Roman"/>
-          <w:sz w:val="24"/>
-          <w:szCs w:val="24"/>
-          <w:lang w:eastAsia="en-IN"/>
-        </w:rPr>
-      </w:pPr>
-    </w:p>
-    <w:p>
-      <w:pPr>
-        <w:spacing w:before="100" w:beforeAutospacing="1" w:after="100" w:afterAutospacing="1" w:line="240" w:lineRule="auto"/>
-        <w:rPr>
-          <w:rFonts w:ascii="Times New Roman" w:eastAsia="Times New Roman" w:hAnsi="Times New Roman" w:cs="Times New Roman"/>
-          <w:sz w:val="24"/>
-          <w:szCs w:val="24"/>
-          <w:lang w:eastAsia="en-IN"/>
-        </w:rPr>
-      </w:pPr>
-    </w:p>
-    <w:p>
-      <w:pPr>
-        <w:spacing w:before="100" w:beforeAutospacing="1" w:after="100" w:afterAutospacing="1" w:line="240" w:lineRule="auto"/>
-        <w:rPr>
-          <w:rFonts w:ascii="Times New Roman" w:eastAsia="Times New Roman" w:hAnsi="Times New Roman" w:cs="Times New Roman"/>
-          <w:sz w:val="24"/>
-          <w:szCs w:val="24"/>
-          <w:lang w:eastAsia="en-IN"/>
-        </w:rPr>
-      </w:pPr>
-    </w:p>
-    <w:p>
-      <w:pPr>
-        <w:spacing w:before="100" w:beforeAutospacing="1" w:after="100" w:afterAutospacing="1" w:line="240" w:lineRule="auto"/>
-        <w:rPr>
-          <w:rFonts w:ascii="Times New Roman" w:eastAsia="Times New Roman" w:hAnsi="Times New Roman" w:cs="Times New Roman"/>
-          <w:sz w:val="24"/>
-          <w:szCs w:val="24"/>
-          <w:lang w:eastAsia="en-IN"/>
-        </w:rPr>
-      </w:pPr>
-    </w:p>
-    <w:p>
-      <w:pPr>
-        <w:spacing w:before="100" w:beforeAutospacing="1" w:after="100" w:afterAutospacing="1" w:line="240" w:lineRule="auto"/>
-        <w:rPr>
-          <w:rFonts w:ascii="Times New Roman" w:eastAsia="Times New Roman" w:hAnsi="Times New Roman" w:cs="Times New Roman"/>
-          <w:sz w:val="24"/>
-          <w:szCs w:val="24"/>
-          <w:lang w:eastAsia="en-IN"/>
-        </w:rPr>
-      </w:pPr>
-    </w:p>
-    <w:p>
-      <w:pPr>
-        <w:spacing w:before="100" w:beforeAutospacing="1" w:after="100" w:afterAutospacing="1" w:line="240" w:lineRule="auto"/>
-        <w:rPr>
-          <w:rFonts w:ascii="Times New Roman" w:eastAsia="Times New Roman" w:hAnsi="Times New Roman" w:cs="Times New Roman"/>
-          <w:sz w:val="24"/>
-          <w:szCs w:val="24"/>
-          <w:lang w:eastAsia="en-IN"/>
-        </w:rPr>
-      </w:pPr>
     </w:p>
     <w:p>
       <w:pPr>
@@ -950,7 +854,6 @@
           <w:szCs w:val="28"/>
           <w:lang w:eastAsia="en-IN"/>
         </w:rPr>
-        <w:lastRenderedPageBreak/>
         <w:t>User Registration</w:t>
       </w:r>
     </w:p>
@@ -1019,7 +922,47 @@
           <w:szCs w:val="24"/>
           <w:lang w:eastAsia="en-IN"/>
         </w:rPr>
-        <w:t xml:space="preserve"> before storing them.</w:t>
+        <w:t xml:space="preserve"> </w:t>
+      </w:r>
+      <w:r>
+        <w:rPr>
+          <w:rFonts w:ascii="Times New Roman" w:eastAsia="Times New Roman" w:hAnsi="Times New Roman" w:cs="Times New Roman"/>
+          <w:bCs/>
+          <w:sz w:val="24"/>
+          <w:szCs w:val="24"/>
+          <w:lang w:eastAsia="en-IN"/>
+        </w:rPr>
+        <w:t xml:space="preserve">library </w:t>
+      </w:r>
+      <w:r>
+        <w:rPr>
+          <w:rFonts w:ascii="Times New Roman" w:eastAsia="Times New Roman" w:hAnsi="Times New Roman" w:cs="Times New Roman"/>
+          <w:bCs/>
+          <w:sz w:val="24"/>
+          <w:szCs w:val="24"/>
+          <w:lang w:eastAsia="en-IN"/>
+        </w:rPr>
+        <w:t xml:space="preserve">for password security </w:t>
+      </w:r>
+      <w:r>
+        <w:rPr>
+          <w:rFonts w:ascii="Times New Roman" w:eastAsia="Times New Roman" w:hAnsi="Times New Roman" w:cs="Times New Roman"/>
+          <w:bCs/>
+          <w:sz w:val="24"/>
+          <w:szCs w:val="24"/>
+          <w:lang w:eastAsia="en-IN"/>
+        </w:rPr>
+        <w:t>and the hashed</w:t>
+      </w:r>
+      <w:r>
+        <w:rPr>
+          <w:rFonts w:ascii="Times New Roman" w:eastAsia="Times New Roman" w:hAnsi="Times New Roman" w:cs="Times New Roman"/>
+          <w:bCs/>
+          <w:sz w:val="24"/>
+          <w:szCs w:val="24"/>
+          <w:lang w:eastAsia="en-IN"/>
+        </w:rPr>
+        <w:t xml:space="preserve"> password is stored in database.</w:t>
       </w:r>
     </w:p>
     <w:p>
@@ -1044,7 +987,7 @@
         </w:rPr>
         <w:t xml:space="preserve">URL - </w:t>
       </w:r>
-      <w:hyperlink r:id="rId5" w:history="1">
+      <w:hyperlink r:id="rId6" w:history="1">
         <w:r>
           <w:rPr>
             <w:rStyle w:val="Hyperlink"/>
@@ -1093,19 +1036,6 @@
           <w:lang w:eastAsia="en-IN"/>
         </w:rPr>
       </w:pPr>
-    </w:p>
-    <w:p>
-      <w:pPr>
-        <w:spacing w:before="100" w:beforeAutospacing="1" w:after="100" w:afterAutospacing="1" w:line="240" w:lineRule="auto"/>
-        <w:outlineLvl w:val="2"/>
-        <w:rPr>
-          <w:rFonts w:ascii="Times New Roman" w:eastAsia="Times New Roman" w:hAnsi="Times New Roman" w:cs="Times New Roman"/>
-          <w:bCs/>
-          <w:sz w:val="24"/>
-          <w:szCs w:val="24"/>
-          <w:lang w:eastAsia="en-IN"/>
-        </w:rPr>
-      </w:pPr>
       <w:r>
         <w:rPr>
           <w:rFonts w:ascii="Times New Roman" w:eastAsia="Times New Roman" w:hAnsi="Times New Roman" w:cs="Times New Roman"/>
@@ -1115,11 +1045,12 @@
           <w:szCs w:val="24"/>
           <w:lang w:eastAsia="en-IN"/>
         </w:rPr>
+        <w:lastRenderedPageBreak/>
         <w:drawing>
-          <wp:inline distT="0" distB="0" distL="0" distR="0" wp14:anchorId="243F91A0" wp14:editId="7B1CA1B1">
-            <wp:extent cx="5281118" cy="4016088"/>
-            <wp:effectExtent l="0" t="0" r="0" b="3810"/>
-            <wp:docPr id="1" name="Picture 1"/>
+          <wp:inline distT="0" distB="0" distL="0" distR="0">
+            <wp:extent cx="3713018" cy="3272658"/>
+            <wp:effectExtent l="0" t="0" r="1905" b="4445"/>
+            <wp:docPr id="8" name="Picture 8" descr="E:\Aravind\Github\jwt_login_management\output\Register_without_details.png"/>
             <wp:cNvGraphicFramePr>
               <a:graphicFrameLocks xmlns:a="http://schemas.openxmlformats.org/drawingml/2006/main" noChangeAspect="1"/>
             </wp:cNvGraphicFramePr>
@@ -1127,23 +1058,36 @@
               <a:graphicData uri="http://schemas.openxmlformats.org/drawingml/2006/picture">
                 <pic:pic xmlns:pic="http://schemas.openxmlformats.org/drawingml/2006/picture">
                   <pic:nvPicPr>
-                    <pic:cNvPr id="1" name=""/>
-                    <pic:cNvPicPr/>
+                    <pic:cNvPr id="0" name="Picture 2" descr="E:\Aravind\Github\jwt_login_management\output\Register_without_details.png"/>
+                    <pic:cNvPicPr>
+                      <a:picLocks noChangeAspect="1" noChangeArrowheads="1"/>
+                    </pic:cNvPicPr>
                   </pic:nvPicPr>
                   <pic:blipFill>
-                    <a:blip r:embed="rId6"/>
+                    <a:blip r:embed="rId7">
+                      <a:extLst>
+                        <a:ext uri="{28A0092B-C50C-407E-A947-70E740481C1C}">
+                          <a14:useLocalDpi xmlns:a14="http://schemas.microsoft.com/office/drawing/2010/main" val="0"/>
+                        </a:ext>
+                      </a:extLst>
+                    </a:blip>
+                    <a:srcRect/>
                     <a:stretch>
                       <a:fillRect/>
                     </a:stretch>
                   </pic:blipFill>
-                  <pic:spPr>
+                  <pic:spPr bwMode="auto">
                     <a:xfrm>
                       <a:off x="0" y="0"/>
-                      <a:ext cx="5281118" cy="4016088"/>
+                      <a:ext cx="3723220" cy="3281650"/>
                     </a:xfrm>
                     <a:prstGeom prst="rect">
                       <a:avLst/>
                     </a:prstGeom>
+                    <a:noFill/>
+                    <a:ln>
+                      <a:noFill/>
+                    </a:ln>
                   </pic:spPr>
                 </pic:pic>
               </a:graphicData>
@@ -1190,273 +1134,6 @@
           <w:lang w:eastAsia="en-IN"/>
         </w:rPr>
       </w:pPr>
-    </w:p>
-    <w:p>
-      <w:pPr>
-        <w:spacing w:before="100" w:beforeAutospacing="1" w:after="100" w:afterAutospacing="1" w:line="240" w:lineRule="auto"/>
-        <w:outlineLvl w:val="2"/>
-        <w:rPr>
-          <w:rFonts w:ascii="Times New Roman" w:eastAsia="Times New Roman" w:hAnsi="Times New Roman" w:cs="Times New Roman"/>
-          <w:bCs/>
-          <w:sz w:val="24"/>
-          <w:szCs w:val="24"/>
-          <w:lang w:eastAsia="en-IN"/>
-        </w:rPr>
-      </w:pPr>
-    </w:p>
-    <w:p>
-      <w:pPr>
-        <w:spacing w:before="100" w:beforeAutospacing="1" w:after="100" w:afterAutospacing="1" w:line="240" w:lineRule="auto"/>
-        <w:outlineLvl w:val="2"/>
-        <w:rPr>
-          <w:rFonts w:ascii="Times New Roman" w:eastAsia="Times New Roman" w:hAnsi="Times New Roman" w:cs="Times New Roman"/>
-          <w:bCs/>
-          <w:sz w:val="24"/>
-          <w:szCs w:val="24"/>
-          <w:lang w:eastAsia="en-IN"/>
-        </w:rPr>
-      </w:pPr>
-    </w:p>
-    <w:p>
-      <w:pPr>
-        <w:spacing w:before="100" w:beforeAutospacing="1" w:after="100" w:afterAutospacing="1" w:line="240" w:lineRule="auto"/>
-        <w:outlineLvl w:val="2"/>
-        <w:rPr>
-          <w:rFonts w:ascii="Times New Roman" w:eastAsia="Times New Roman" w:hAnsi="Times New Roman" w:cs="Times New Roman"/>
-          <w:bCs/>
-          <w:sz w:val="24"/>
-          <w:szCs w:val="24"/>
-          <w:lang w:eastAsia="en-IN"/>
-        </w:rPr>
-      </w:pPr>
-    </w:p>
-    <w:p>
-      <w:pPr>
-        <w:spacing w:before="100" w:beforeAutospacing="1" w:after="100" w:afterAutospacing="1" w:line="240" w:lineRule="auto"/>
-        <w:outlineLvl w:val="2"/>
-        <w:rPr>
-          <w:rFonts w:ascii="Times New Roman" w:eastAsia="Times New Roman" w:hAnsi="Times New Roman" w:cs="Times New Roman"/>
-          <w:bCs/>
-          <w:sz w:val="24"/>
-          <w:szCs w:val="24"/>
-          <w:lang w:eastAsia="en-IN"/>
-        </w:rPr>
-      </w:pPr>
-    </w:p>
-    <w:p>
-      <w:pPr>
-        <w:spacing w:before="100" w:beforeAutospacing="1" w:after="100" w:afterAutospacing="1" w:line="240" w:lineRule="auto"/>
-        <w:outlineLvl w:val="2"/>
-        <w:rPr>
-          <w:rFonts w:ascii="Times New Roman" w:eastAsia="Times New Roman" w:hAnsi="Times New Roman" w:cs="Times New Roman"/>
-          <w:bCs/>
-          <w:sz w:val="24"/>
-          <w:szCs w:val="24"/>
-          <w:lang w:eastAsia="en-IN"/>
-        </w:rPr>
-      </w:pPr>
-    </w:p>
-    <w:p>
-      <w:pPr>
-        <w:spacing w:before="100" w:beforeAutospacing="1" w:after="100" w:afterAutospacing="1" w:line="240" w:lineRule="auto"/>
-        <w:outlineLvl w:val="2"/>
-        <w:rPr>
-          <w:rFonts w:ascii="Times New Roman" w:eastAsia="Times New Roman" w:hAnsi="Times New Roman" w:cs="Times New Roman"/>
-          <w:bCs/>
-          <w:sz w:val="24"/>
-          <w:szCs w:val="24"/>
-          <w:lang w:eastAsia="en-IN"/>
-        </w:rPr>
-      </w:pPr>
-    </w:p>
-    <w:p>
-      <w:pPr>
-        <w:spacing w:before="100" w:beforeAutospacing="1" w:after="100" w:afterAutospacing="1" w:line="240" w:lineRule="auto"/>
-        <w:outlineLvl w:val="2"/>
-        <w:rPr>
-          <w:rFonts w:ascii="Times New Roman" w:eastAsia="Times New Roman" w:hAnsi="Times New Roman" w:cs="Times New Roman"/>
-          <w:b/>
-          <w:bCs/>
-          <w:sz w:val="28"/>
-          <w:szCs w:val="28"/>
-          <w:lang w:eastAsia="en-IN"/>
-        </w:rPr>
-      </w:pPr>
-      <w:r>
-        <w:rPr>
-          <w:rFonts w:ascii="Times New Roman" w:eastAsia="Times New Roman" w:hAnsi="Times New Roman" w:cs="Times New Roman"/>
-          <w:b/>
-          <w:bCs/>
-          <w:sz w:val="28"/>
-          <w:szCs w:val="28"/>
-          <w:lang w:eastAsia="en-IN"/>
-        </w:rPr>
-        <w:t>User Login</w:t>
-      </w:r>
-    </w:p>
-    <w:p>
-      <w:pPr>
-        <w:spacing w:before="100" w:beforeAutospacing="1" w:after="100" w:afterAutospacing="1" w:line="240" w:lineRule="auto"/>
-        <w:outlineLvl w:val="2"/>
-        <w:rPr>
-          <w:rFonts w:ascii="Times New Roman" w:eastAsia="Times New Roman" w:hAnsi="Times New Roman" w:cs="Times New Roman"/>
-          <w:bCs/>
-          <w:sz w:val="24"/>
-          <w:szCs w:val="24"/>
-          <w:lang w:eastAsia="en-IN"/>
-        </w:rPr>
-      </w:pPr>
-      <w:r>
-        <w:rPr>
-          <w:rFonts w:ascii="Times New Roman" w:eastAsia="Times New Roman" w:hAnsi="Times New Roman" w:cs="Times New Roman"/>
-          <w:bCs/>
-          <w:sz w:val="24"/>
-          <w:szCs w:val="24"/>
-          <w:lang w:eastAsia="en-IN"/>
-        </w:rPr>
-        <w:t>User logs in using the username and password</w:t>
-      </w:r>
-    </w:p>
-    <w:p>
-      <w:pPr>
-        <w:spacing w:before="100" w:beforeAutospacing="1" w:after="100" w:afterAutospacing="1" w:line="240" w:lineRule="auto"/>
-        <w:outlineLvl w:val="2"/>
-        <w:rPr>
-          <w:rFonts w:ascii="Times New Roman" w:eastAsia="Times New Roman" w:hAnsi="Times New Roman" w:cs="Times New Roman"/>
-          <w:bCs/>
-          <w:sz w:val="24"/>
-          <w:szCs w:val="24"/>
-          <w:lang w:eastAsia="en-IN"/>
-        </w:rPr>
-      </w:pPr>
-      <w:r>
-        <w:rPr>
-          <w:rFonts w:ascii="Times New Roman" w:eastAsia="Times New Roman" w:hAnsi="Times New Roman" w:cs="Times New Roman"/>
-          <w:bCs/>
-          <w:sz w:val="24"/>
-          <w:szCs w:val="24"/>
-          <w:lang w:eastAsia="en-IN"/>
-        </w:rPr>
-        <w:t>The system validates the credentials and generates JWT and stores them in a cookie</w:t>
-      </w:r>
-    </w:p>
-    <w:p>
-      <w:pPr>
-        <w:spacing w:before="100" w:beforeAutospacing="1" w:after="100" w:afterAutospacing="1" w:line="240" w:lineRule="auto"/>
-        <w:outlineLvl w:val="2"/>
-        <w:rPr>
-          <w:rFonts w:ascii="Times New Roman" w:eastAsia="Times New Roman" w:hAnsi="Times New Roman" w:cs="Times New Roman"/>
-          <w:bCs/>
-          <w:sz w:val="24"/>
-          <w:szCs w:val="24"/>
-          <w:lang w:eastAsia="en-IN"/>
-        </w:rPr>
-      </w:pPr>
-      <w:r>
-        <w:rPr>
-          <w:rFonts w:ascii="Times New Roman" w:eastAsia="Times New Roman" w:hAnsi="Times New Roman" w:cs="Times New Roman"/>
-          <w:bCs/>
-          <w:sz w:val="24"/>
-          <w:szCs w:val="24"/>
-          <w:lang w:eastAsia="en-IN"/>
-        </w:rPr>
-        <w:t>Upon successful JWT token validation user</w:t>
-      </w:r>
-      <w:r>
-        <w:rPr>
-          <w:rFonts w:ascii="Times New Roman" w:eastAsia="Times New Roman" w:hAnsi="Times New Roman" w:cs="Times New Roman"/>
-          <w:bCs/>
-          <w:sz w:val="24"/>
-          <w:szCs w:val="24"/>
-          <w:lang w:eastAsia="en-IN"/>
-        </w:rPr>
-        <w:t xml:space="preserve"> will be logged in successfully</w:t>
-      </w:r>
-    </w:p>
-    <w:p>
-      <w:pPr>
-        <w:spacing w:before="100" w:beforeAutospacing="1" w:after="100" w:afterAutospacing="1" w:line="240" w:lineRule="auto"/>
-        <w:outlineLvl w:val="2"/>
-        <w:rPr>
-          <w:rFonts w:ascii="Times New Roman" w:eastAsia="Times New Roman" w:hAnsi="Times New Roman" w:cs="Times New Roman"/>
-          <w:bCs/>
-          <w:sz w:val="24"/>
-          <w:szCs w:val="24"/>
-          <w:lang w:eastAsia="en-IN"/>
-        </w:rPr>
-      </w:pPr>
-      <w:r>
-        <w:rPr>
-          <w:rFonts w:ascii="Times New Roman" w:eastAsia="Times New Roman" w:hAnsi="Times New Roman" w:cs="Times New Roman"/>
-          <w:bCs/>
-          <w:sz w:val="24"/>
-          <w:szCs w:val="24"/>
-          <w:lang w:eastAsia="en-IN"/>
-        </w:rPr>
-        <w:t>URL</w:t>
-      </w:r>
-      <w:r>
-        <w:rPr>
-          <w:rFonts w:ascii="Times New Roman" w:eastAsia="Times New Roman" w:hAnsi="Times New Roman" w:cs="Times New Roman"/>
-          <w:bCs/>
-          <w:sz w:val="24"/>
-          <w:szCs w:val="24"/>
-          <w:lang w:eastAsia="en-IN"/>
-        </w:rPr>
-        <w:t xml:space="preserve"> - </w:t>
-      </w:r>
-      <w:hyperlink r:id="rId7" w:history="1">
-        <w:r>
-          <w:rPr>
-            <w:rStyle w:val="Hyperlink"/>
-            <w:rFonts w:ascii="Times New Roman" w:eastAsia="Times New Roman" w:hAnsi="Times New Roman" w:cs="Times New Roman"/>
-            <w:bCs/>
-            <w:sz w:val="24"/>
-            <w:szCs w:val="24"/>
-            <w:lang w:eastAsia="en-IN"/>
-          </w:rPr>
-          <w:t>http://localhost:8080/</w:t>
-        </w:r>
-      </w:hyperlink>
-    </w:p>
-    <w:p>
-      <w:pPr>
-        <w:spacing w:before="100" w:beforeAutospacing="1" w:after="100" w:afterAutospacing="1" w:line="240" w:lineRule="auto"/>
-        <w:outlineLvl w:val="2"/>
-        <w:rPr>
-          <w:rFonts w:ascii="Times New Roman" w:eastAsia="Times New Roman" w:hAnsi="Times New Roman" w:cs="Times New Roman"/>
-          <w:bCs/>
-          <w:sz w:val="24"/>
-          <w:szCs w:val="24"/>
-          <w:lang w:eastAsia="en-IN"/>
-        </w:rPr>
-      </w:pPr>
-    </w:p>
-    <w:p>
-      <w:pPr>
-        <w:spacing w:before="100" w:beforeAutospacing="1" w:after="100" w:afterAutospacing="1" w:line="240" w:lineRule="auto"/>
-        <w:outlineLvl w:val="2"/>
-        <w:rPr>
-          <w:rFonts w:ascii="Times New Roman" w:eastAsia="Times New Roman" w:hAnsi="Times New Roman" w:cs="Times New Roman"/>
-          <w:bCs/>
-          <w:sz w:val="24"/>
-          <w:szCs w:val="24"/>
-          <w:lang w:eastAsia="en-IN"/>
-        </w:rPr>
-      </w:pPr>
-    </w:p>
-    <w:p>
-      <w:pPr>
-        <w:spacing w:before="100" w:beforeAutospacing="1" w:after="100" w:afterAutospacing="1" w:line="240" w:lineRule="auto"/>
-        <w:outlineLvl w:val="2"/>
-        <w:rPr>
-          <w:rFonts w:ascii="Times New Roman" w:eastAsia="Times New Roman" w:hAnsi="Times New Roman" w:cs="Times New Roman"/>
-          <w:bCs/>
-          <w:sz w:val="24"/>
-          <w:szCs w:val="24"/>
-          <w:lang w:eastAsia="en-IN"/>
-        </w:rPr>
-      </w:pPr>
       <w:r>
         <w:rPr>
           <w:rFonts w:ascii="Times New Roman" w:eastAsia="Times New Roman" w:hAnsi="Times New Roman" w:cs="Times New Roman"/>
@@ -1467,10 +1144,10 @@
           <w:lang w:eastAsia="en-IN"/>
         </w:rPr>
         <w:drawing>
-          <wp:inline distT="0" distB="0" distL="0" distR="0" wp14:anchorId="702556AD" wp14:editId="043B6569">
-            <wp:extent cx="4541914" cy="3779848"/>
-            <wp:effectExtent l="0" t="0" r="0" b="0"/>
-            <wp:docPr id="2" name="Picture 2"/>
+          <wp:inline distT="0" distB="0" distL="0" distR="0" wp14:anchorId="243F91A0" wp14:editId="7B1CA1B1">
+            <wp:extent cx="4645742" cy="3532909"/>
+            <wp:effectExtent l="0" t="0" r="2540" b="0"/>
+            <wp:docPr id="1" name="Picture 1"/>
             <wp:cNvGraphicFramePr>
               <a:graphicFrameLocks xmlns:a="http://schemas.openxmlformats.org/drawingml/2006/main" noChangeAspect="1"/>
             </wp:cNvGraphicFramePr>
@@ -1490,7 +1167,7 @@
                   <pic:spPr>
                     <a:xfrm>
                       <a:off x="0" y="0"/>
-                      <a:ext cx="4541914" cy="3779848"/>
+                      <a:ext cx="4664883" cy="3547465"/>
                     </a:xfrm>
                     <a:prstGeom prst="rect">
                       <a:avLst/>
@@ -1502,16 +1179,6 @@
           </wp:inline>
         </w:drawing>
       </w:r>
-      <w:r>
-        <w:rPr>
-          <w:rFonts w:ascii="Times New Roman" w:eastAsia="Times New Roman" w:hAnsi="Times New Roman" w:cs="Times New Roman"/>
-          <w:bCs/>
-          <w:sz w:val="24"/>
-          <w:szCs w:val="24"/>
-          <w:lang w:eastAsia="en-IN"/>
-        </w:rPr>
-        <w:t xml:space="preserve"> </w:t>
-      </w:r>
     </w:p>
     <w:p>
       <w:pPr>
@@ -1568,11 +1235,7 @@
           <w:lang w:eastAsia="en-IN"/>
         </w:rPr>
       </w:pPr>
-    </w:p>
-    <w:p>
-      <w:pPr>
-        <w:spacing w:before="100" w:beforeAutospacing="1" w:after="100" w:afterAutospacing="1" w:line="240" w:lineRule="auto"/>
-        <w:outlineLvl w:val="2"/>
+      <w:r>
         <w:rPr>
           <w:rFonts w:ascii="Times New Roman" w:eastAsia="Times New Roman" w:hAnsi="Times New Roman" w:cs="Times New Roman"/>
           <w:b/>
@@ -1581,87 +1244,31 @@
           <w:szCs w:val="28"/>
           <w:lang w:eastAsia="en-IN"/>
         </w:rPr>
-      </w:pPr>
-      <w:r>
-        <w:rPr>
-          <w:rFonts w:ascii="Times New Roman" w:eastAsia="Times New Roman" w:hAnsi="Times New Roman" w:cs="Times New Roman"/>
-          <w:b/>
-          <w:bCs/>
-          <w:sz w:val="28"/>
-          <w:szCs w:val="28"/>
-          <w:lang w:eastAsia="en-IN"/>
-        </w:rPr>
         <w:lastRenderedPageBreak/>
-        <w:t>Admin flow:</w:t>
-      </w:r>
-    </w:p>
-    <w:p>
-      <w:pPr>
-        <w:spacing w:before="100" w:beforeAutospacing="1" w:after="100" w:afterAutospacing="1" w:line="240" w:lineRule="auto"/>
-        <w:outlineLvl w:val="2"/>
-        <w:rPr>
-          <w:rFonts w:ascii="Times New Roman" w:eastAsia="Times New Roman" w:hAnsi="Times New Roman" w:cs="Times New Roman"/>
-          <w:bCs/>
-          <w:sz w:val="24"/>
-          <w:szCs w:val="24"/>
-          <w:lang w:eastAsia="en-IN"/>
-        </w:rPr>
-      </w:pPr>
-      <w:r>
-        <w:rPr>
-          <w:rFonts w:ascii="Times New Roman" w:eastAsia="Times New Roman" w:hAnsi="Times New Roman" w:cs="Times New Roman"/>
-          <w:bCs/>
-          <w:sz w:val="24"/>
-          <w:szCs w:val="24"/>
-          <w:lang w:eastAsia="en-IN"/>
-        </w:rPr>
-        <w:t>Admin can log into view admin dashboard using the following credentials</w:t>
-      </w:r>
-    </w:p>
-    <w:p>
-      <w:pPr>
-        <w:spacing w:before="100" w:beforeAutospacing="1" w:after="100" w:afterAutospacing="1" w:line="240" w:lineRule="auto"/>
-        <w:outlineLvl w:val="2"/>
-        <w:rPr>
-          <w:rFonts w:ascii="Times New Roman" w:eastAsia="Times New Roman" w:hAnsi="Times New Roman" w:cs="Times New Roman"/>
-          <w:bCs/>
-          <w:sz w:val="24"/>
-          <w:szCs w:val="24"/>
-          <w:lang w:eastAsia="en-IN"/>
-        </w:rPr>
-      </w:pPr>
-      <w:r>
-        <w:rPr>
-          <w:rFonts w:ascii="Times New Roman" w:eastAsia="Times New Roman" w:hAnsi="Times New Roman" w:cs="Times New Roman"/>
-          <w:bCs/>
-          <w:sz w:val="24"/>
-          <w:szCs w:val="24"/>
-          <w:lang w:eastAsia="en-IN"/>
-        </w:rPr>
-        <w:t>Username – admin</w:t>
-      </w:r>
-    </w:p>
-    <w:p>
-      <w:pPr>
-        <w:spacing w:before="100" w:beforeAutospacing="1" w:after="100" w:afterAutospacing="1" w:line="240" w:lineRule="auto"/>
-        <w:outlineLvl w:val="2"/>
-        <w:rPr>
-          <w:rFonts w:ascii="Times New Roman" w:eastAsia="Times New Roman" w:hAnsi="Times New Roman" w:cs="Times New Roman"/>
-          <w:bCs/>
-          <w:sz w:val="24"/>
-          <w:szCs w:val="24"/>
-          <w:lang w:eastAsia="en-IN"/>
-        </w:rPr>
-      </w:pPr>
-      <w:r>
-        <w:rPr>
-          <w:rFonts w:ascii="Times New Roman" w:eastAsia="Times New Roman" w:hAnsi="Times New Roman" w:cs="Times New Roman"/>
-          <w:bCs/>
-          <w:sz w:val="24"/>
-          <w:szCs w:val="24"/>
-          <w:lang w:eastAsia="en-IN"/>
-        </w:rPr>
-        <w:t>Password – admin@123</w:t>
+        <w:t>User Login</w:t>
+      </w:r>
+    </w:p>
+    <w:p>
+      <w:pPr>
+        <w:spacing w:before="100" w:beforeAutospacing="1" w:after="100" w:afterAutospacing="1" w:line="240" w:lineRule="auto"/>
+        <w:outlineLvl w:val="2"/>
+        <w:rPr>
+          <w:rFonts w:ascii="Times New Roman" w:eastAsia="Times New Roman" w:hAnsi="Times New Roman" w:cs="Times New Roman"/>
+          <w:bCs/>
+          <w:sz w:val="24"/>
+          <w:szCs w:val="24"/>
+          <w:lang w:eastAsia="en-IN"/>
+        </w:rPr>
+      </w:pPr>
+      <w:r>
+        <w:rPr>
+          <w:rFonts w:ascii="Times New Roman" w:eastAsia="Times New Roman" w:hAnsi="Times New Roman" w:cs="Times New Roman"/>
+          <w:bCs/>
+          <w:sz w:val="24"/>
+          <w:szCs w:val="24"/>
+          <w:lang w:eastAsia="en-IN"/>
+        </w:rPr>
+        <w:t>User logs in using the username and password</w:t>
       </w:r>
     </w:p>
     <w:p>
@@ -1707,63 +1314,50 @@
           <w:szCs w:val="24"/>
           <w:lang w:eastAsia="en-IN"/>
         </w:rPr>
-        <w:t xml:space="preserve">Upon successful JWT token validation </w:t>
-      </w:r>
-      <w:r>
-        <w:rPr>
-          <w:rFonts w:ascii="Times New Roman" w:eastAsia="Times New Roman" w:hAnsi="Times New Roman" w:cs="Times New Roman"/>
-          <w:bCs/>
-          <w:sz w:val="24"/>
-          <w:szCs w:val="24"/>
-          <w:lang w:eastAsia="en-IN"/>
-        </w:rPr>
-        <w:t>admin will be able to view admin dashboard</w:t>
-      </w:r>
-    </w:p>
-    <w:p>
-      <w:pPr>
-        <w:spacing w:before="100" w:beforeAutospacing="1" w:after="100" w:afterAutospacing="1" w:line="240" w:lineRule="auto"/>
-        <w:outlineLvl w:val="2"/>
-        <w:rPr>
-          <w:rFonts w:ascii="Times New Roman" w:eastAsia="Times New Roman" w:hAnsi="Times New Roman" w:cs="Times New Roman"/>
-          <w:bCs/>
-          <w:sz w:val="24"/>
-          <w:szCs w:val="24"/>
-          <w:lang w:eastAsia="en-IN"/>
-        </w:rPr>
-      </w:pPr>
-      <w:r>
-        <w:rPr>
-          <w:rFonts w:ascii="Times New Roman" w:eastAsia="Times New Roman" w:hAnsi="Times New Roman" w:cs="Times New Roman"/>
-          <w:bCs/>
-          <w:sz w:val="24"/>
-          <w:szCs w:val="24"/>
-          <w:lang w:eastAsia="en-IN"/>
-        </w:rPr>
-        <w:t>Admin dashboard displays all user information and option to update and delete users</w:t>
-      </w:r>
-    </w:p>
-    <w:p>
-      <w:pPr>
-        <w:spacing w:before="100" w:beforeAutospacing="1" w:after="100" w:afterAutospacing="1" w:line="240" w:lineRule="auto"/>
-        <w:outlineLvl w:val="2"/>
-        <w:rPr>
-          <w:rFonts w:ascii="Times New Roman" w:eastAsia="Times New Roman" w:hAnsi="Times New Roman" w:cs="Times New Roman"/>
-          <w:bCs/>
-          <w:sz w:val="24"/>
-          <w:szCs w:val="24"/>
-          <w:lang w:eastAsia="en-IN"/>
-        </w:rPr>
-      </w:pPr>
-      <w:r>
-        <w:rPr>
-          <w:rFonts w:ascii="Times New Roman" w:eastAsia="Times New Roman" w:hAnsi="Times New Roman" w:cs="Times New Roman"/>
-          <w:bCs/>
-          <w:sz w:val="24"/>
-          <w:szCs w:val="24"/>
-          <w:lang w:eastAsia="en-IN"/>
-        </w:rPr>
-        <w:t xml:space="preserve">URL - </w:t>
+        <w:t>Upon successful JWT token validation user</w:t>
+      </w:r>
+      <w:r>
+        <w:rPr>
+          <w:rFonts w:ascii="Times New Roman" w:eastAsia="Times New Roman" w:hAnsi="Times New Roman" w:cs="Times New Roman"/>
+          <w:bCs/>
+          <w:sz w:val="24"/>
+          <w:szCs w:val="24"/>
+          <w:lang w:eastAsia="en-IN"/>
+        </w:rPr>
+        <w:t xml:space="preserve"> will be logged in successfully</w:t>
+      </w:r>
+    </w:p>
+    <w:p>
+      <w:pPr>
+        <w:spacing w:before="100" w:beforeAutospacing="1" w:after="100" w:afterAutospacing="1" w:line="240" w:lineRule="auto"/>
+        <w:outlineLvl w:val="2"/>
+        <w:rPr>
+          <w:rFonts w:ascii="Times New Roman" w:eastAsia="Times New Roman" w:hAnsi="Times New Roman" w:cs="Times New Roman"/>
+          <w:bCs/>
+          <w:sz w:val="24"/>
+          <w:szCs w:val="24"/>
+          <w:lang w:eastAsia="en-IN"/>
+        </w:rPr>
+      </w:pPr>
+      <w:r>
+        <w:rPr>
+          <w:rFonts w:ascii="Times New Roman" w:eastAsia="Times New Roman" w:hAnsi="Times New Roman" w:cs="Times New Roman"/>
+          <w:bCs/>
+          <w:sz w:val="24"/>
+          <w:szCs w:val="24"/>
+          <w:lang w:eastAsia="en-IN"/>
+        </w:rPr>
+        <w:t>URL</w:t>
+      </w:r>
+      <w:r>
+        <w:rPr>
+          <w:rFonts w:ascii="Times New Roman" w:eastAsia="Times New Roman" w:hAnsi="Times New Roman" w:cs="Times New Roman"/>
+          <w:bCs/>
+          <w:sz w:val="24"/>
+          <w:szCs w:val="24"/>
+          <w:lang w:eastAsia="en-IN"/>
+        </w:rPr>
+        <w:t xml:space="preserve"> - </w:t>
       </w:r>
       <w:hyperlink r:id="rId9" w:history="1">
         <w:r>
@@ -1775,48 +1369,36 @@
             <w:szCs w:val="24"/>
             <w:lang w:eastAsia="en-IN"/>
           </w:rPr>
-          <w:t>http://localhost:8080/admin</w:t>
+          <w:t>http://localhost:8080/</w:t>
         </w:r>
       </w:hyperlink>
-      <w:r>
-        <w:rPr>
-          <w:rFonts w:ascii="Times New Roman" w:eastAsia="Times New Roman" w:hAnsi="Times New Roman" w:cs="Times New Roman"/>
-          <w:bCs/>
-          <w:sz w:val="24"/>
-          <w:szCs w:val="24"/>
-          <w:lang w:eastAsia="en-IN"/>
-        </w:rPr>
-        <w:t xml:space="preserve"> </w:t>
-      </w:r>
-    </w:p>
-    <w:p>
-      <w:pPr>
-        <w:spacing w:before="100" w:beforeAutospacing="1" w:after="100" w:afterAutospacing="1" w:line="240" w:lineRule="auto"/>
-        <w:outlineLvl w:val="2"/>
-        <w:rPr>
-          <w:rFonts w:ascii="Times New Roman" w:eastAsia="Times New Roman" w:hAnsi="Times New Roman" w:cs="Times New Roman"/>
-          <w:b/>
-          <w:bCs/>
-          <w:sz w:val="28"/>
-          <w:szCs w:val="28"/>
-          <w:lang w:eastAsia="en-IN"/>
-        </w:rPr>
-      </w:pPr>
-      <w:r>
-        <w:rPr>
-          <w:rFonts w:ascii="Times New Roman" w:eastAsia="Times New Roman" w:hAnsi="Times New Roman" w:cs="Times New Roman"/>
-          <w:b/>
+    </w:p>
+    <w:p>
+      <w:pPr>
+        <w:spacing w:before="100" w:beforeAutospacing="1" w:after="100" w:afterAutospacing="1" w:line="240" w:lineRule="auto"/>
+        <w:outlineLvl w:val="2"/>
+        <w:rPr>
+          <w:rFonts w:ascii="Times New Roman" w:eastAsia="Times New Roman" w:hAnsi="Times New Roman" w:cs="Times New Roman"/>
+          <w:bCs/>
+          <w:sz w:val="24"/>
+          <w:szCs w:val="24"/>
+          <w:lang w:eastAsia="en-IN"/>
+        </w:rPr>
+      </w:pPr>
+      <w:r>
+        <w:rPr>
+          <w:rFonts w:ascii="Times New Roman" w:eastAsia="Times New Roman" w:hAnsi="Times New Roman" w:cs="Times New Roman"/>
           <w:bCs/>
           <w:noProof/>
-          <w:sz w:val="28"/>
-          <w:szCs w:val="28"/>
+          <w:sz w:val="24"/>
+          <w:szCs w:val="24"/>
           <w:lang w:eastAsia="en-IN"/>
         </w:rPr>
         <w:drawing>
-          <wp:inline distT="0" distB="0" distL="0" distR="0" wp14:anchorId="517A87D5" wp14:editId="29D9C3C4">
-            <wp:extent cx="4244708" cy="2720576"/>
-            <wp:effectExtent l="0" t="0" r="3810" b="3810"/>
-            <wp:docPr id="3" name="Picture 3"/>
+          <wp:inline distT="0" distB="0" distL="0" distR="0">
+            <wp:extent cx="3262745" cy="3048157"/>
+            <wp:effectExtent l="0" t="0" r="0" b="0"/>
+            <wp:docPr id="7" name="Picture 7" descr="E:\Aravind\Github\jwt_login_management\output\Login_without_details.png"/>
             <wp:cNvGraphicFramePr>
               <a:graphicFrameLocks xmlns:a="http://schemas.openxmlformats.org/drawingml/2006/main" noChangeAspect="1"/>
             </wp:cNvGraphicFramePr>
@@ -1824,23 +1406,36 @@
               <a:graphicData uri="http://schemas.openxmlformats.org/drawingml/2006/picture">
                 <pic:pic xmlns:pic="http://schemas.openxmlformats.org/drawingml/2006/picture">
                   <pic:nvPicPr>
-                    <pic:cNvPr id="1" name=""/>
-                    <pic:cNvPicPr/>
+                    <pic:cNvPr id="0" name="Picture 1" descr="E:\Aravind\Github\jwt_login_management\output\Login_without_details.png"/>
+                    <pic:cNvPicPr>
+                      <a:picLocks noChangeAspect="1" noChangeArrowheads="1"/>
+                    </pic:cNvPicPr>
                   </pic:nvPicPr>
                   <pic:blipFill>
-                    <a:blip r:embed="rId10"/>
+                    <a:blip r:embed="rId10">
+                      <a:extLst>
+                        <a:ext uri="{28A0092B-C50C-407E-A947-70E740481C1C}">
+                          <a14:useLocalDpi xmlns:a14="http://schemas.microsoft.com/office/drawing/2010/main" val="0"/>
+                        </a:ext>
+                      </a:extLst>
+                    </a:blip>
+                    <a:srcRect/>
                     <a:stretch>
                       <a:fillRect/>
                     </a:stretch>
                   </pic:blipFill>
-                  <pic:spPr>
+                  <pic:spPr bwMode="auto">
                     <a:xfrm>
                       <a:off x="0" y="0"/>
-                      <a:ext cx="4244708" cy="2720576"/>
+                      <a:ext cx="3268619" cy="3053644"/>
                     </a:xfrm>
                     <a:prstGeom prst="rect">
                       <a:avLst/>
                     </a:prstGeom>
+                    <a:noFill/>
+                    <a:ln>
+                      <a:noFill/>
+                    </a:ln>
                   </pic:spPr>
                 </pic:pic>
               </a:graphicData>
@@ -1855,56 +1450,39 @@
         <w:outlineLvl w:val="2"/>
         <w:rPr>
           <w:rFonts w:ascii="Times New Roman" w:eastAsia="Times New Roman" w:hAnsi="Times New Roman" w:cs="Times New Roman"/>
-          <w:b/>
-          <w:bCs/>
-          <w:sz w:val="28"/>
-          <w:szCs w:val="28"/>
-          <w:lang w:eastAsia="en-IN"/>
-        </w:rPr>
-      </w:pPr>
-    </w:p>
-    <w:p>
-      <w:pPr>
-        <w:spacing w:before="100" w:beforeAutospacing="1" w:after="100" w:afterAutospacing="1" w:line="240" w:lineRule="auto"/>
-        <w:outlineLvl w:val="2"/>
-        <w:rPr>
-          <w:rFonts w:ascii="Times New Roman" w:eastAsia="Times New Roman" w:hAnsi="Times New Roman" w:cs="Times New Roman"/>
-          <w:b/>
-          <w:bCs/>
-          <w:sz w:val="28"/>
-          <w:szCs w:val="28"/>
-          <w:lang w:eastAsia="en-IN"/>
-        </w:rPr>
-      </w:pPr>
-    </w:p>
-    <w:p>
-      <w:pPr>
-        <w:spacing w:before="100" w:beforeAutospacing="1" w:after="100" w:afterAutospacing="1" w:line="240" w:lineRule="auto"/>
-        <w:outlineLvl w:val="2"/>
-        <w:rPr>
-          <w:rFonts w:ascii="Times New Roman" w:eastAsia="Times New Roman" w:hAnsi="Times New Roman" w:cs="Times New Roman"/>
-          <w:b/>
-          <w:bCs/>
-          <w:sz w:val="28"/>
-          <w:szCs w:val="28"/>
-          <w:lang w:eastAsia="en-IN"/>
-        </w:rPr>
-      </w:pPr>
-      <w:r>
-        <w:rPr>
-          <w:rFonts w:ascii="Times New Roman" w:eastAsia="Times New Roman" w:hAnsi="Times New Roman" w:cs="Times New Roman"/>
-          <w:b/>
+          <w:bCs/>
+          <w:sz w:val="24"/>
+          <w:szCs w:val="24"/>
+          <w:lang w:eastAsia="en-IN"/>
+        </w:rPr>
+      </w:pPr>
+    </w:p>
+    <w:p>
+      <w:pPr>
+        <w:spacing w:before="100" w:beforeAutospacing="1" w:after="100" w:afterAutospacing="1" w:line="240" w:lineRule="auto"/>
+        <w:outlineLvl w:val="2"/>
+        <w:rPr>
+          <w:rFonts w:ascii="Times New Roman" w:eastAsia="Times New Roman" w:hAnsi="Times New Roman" w:cs="Times New Roman"/>
+          <w:bCs/>
+          <w:sz w:val="24"/>
+          <w:szCs w:val="24"/>
+          <w:lang w:eastAsia="en-IN"/>
+        </w:rPr>
+      </w:pPr>
+      <w:r>
+        <w:rPr>
+          <w:rFonts w:ascii="Times New Roman" w:eastAsia="Times New Roman" w:hAnsi="Times New Roman" w:cs="Times New Roman"/>
           <w:bCs/>
           <w:noProof/>
-          <w:sz w:val="28"/>
-          <w:szCs w:val="28"/>
+          <w:sz w:val="24"/>
+          <w:szCs w:val="24"/>
           <w:lang w:eastAsia="en-IN"/>
         </w:rPr>
         <w:drawing>
-          <wp:inline distT="0" distB="0" distL="0" distR="0" wp14:anchorId="71B992BD" wp14:editId="0CC37728">
-            <wp:extent cx="5731510" cy="942340"/>
-            <wp:effectExtent l="0" t="0" r="2540" b="0"/>
-            <wp:docPr id="4" name="Picture 4"/>
+          <wp:inline distT="0" distB="0" distL="0" distR="0" wp14:anchorId="702556AD" wp14:editId="043B6569">
+            <wp:extent cx="3387436" cy="2819074"/>
+            <wp:effectExtent l="0" t="0" r="3810" b="635"/>
+            <wp:docPr id="2" name="Picture 2"/>
             <wp:cNvGraphicFramePr>
               <a:graphicFrameLocks xmlns:a="http://schemas.openxmlformats.org/drawingml/2006/main" noChangeAspect="1"/>
             </wp:cNvGraphicFramePr>
@@ -1924,7 +1502,7 @@
                   <pic:spPr>
                     <a:xfrm>
                       <a:off x="0" y="0"/>
-                      <a:ext cx="5731510" cy="942340"/>
+                      <a:ext cx="3404137" cy="2832973"/>
                     </a:xfrm>
                     <a:prstGeom prst="rect">
                       <a:avLst/>
@@ -1936,6 +1514,16 @@
           </wp:inline>
         </w:drawing>
       </w:r>
+      <w:r>
+        <w:rPr>
+          <w:rFonts w:ascii="Times New Roman" w:eastAsia="Times New Roman" w:hAnsi="Times New Roman" w:cs="Times New Roman"/>
+          <w:bCs/>
+          <w:sz w:val="24"/>
+          <w:szCs w:val="24"/>
+          <w:lang w:eastAsia="en-IN"/>
+        </w:rPr>
+        <w:t xml:space="preserve"> </w:t>
+      </w:r>
     </w:p>
     <w:p>
       <w:pPr>
@@ -1964,11 +1552,7 @@
           <w:lang w:eastAsia="en-IN"/>
         </w:rPr>
       </w:pPr>
-    </w:p>
-    <w:p>
-      <w:pPr>
-        <w:spacing w:before="100" w:beforeAutospacing="1" w:after="100" w:afterAutospacing="1" w:line="240" w:lineRule="auto"/>
-        <w:outlineLvl w:val="2"/>
+      <w:r>
         <w:rPr>
           <w:rFonts w:ascii="Times New Roman" w:eastAsia="Times New Roman" w:hAnsi="Times New Roman" w:cs="Times New Roman"/>
           <w:b/>
@@ -1977,134 +1561,393 @@
           <w:szCs w:val="28"/>
           <w:lang w:eastAsia="en-IN"/>
         </w:rPr>
-      </w:pPr>
-    </w:p>
-    <w:p>
-      <w:pPr>
-        <w:spacing w:before="100" w:beforeAutospacing="1" w:after="100" w:afterAutospacing="1" w:line="240" w:lineRule="auto"/>
-        <w:outlineLvl w:val="2"/>
-        <w:rPr>
-          <w:rFonts w:ascii="Times New Roman" w:eastAsia="Times New Roman" w:hAnsi="Times New Roman" w:cs="Times New Roman"/>
-          <w:b/>
+        <w:lastRenderedPageBreak/>
+        <w:t>JWT Token:</w:t>
+      </w:r>
+    </w:p>
+    <w:p>
+      <w:pPr>
+        <w:spacing w:before="100" w:beforeAutospacing="1" w:after="100" w:afterAutospacing="1" w:line="240" w:lineRule="auto"/>
+        <w:outlineLvl w:val="2"/>
+        <w:rPr>
+          <w:rFonts w:ascii="Times New Roman" w:eastAsia="Times New Roman" w:hAnsi="Times New Roman" w:cs="Times New Roman"/>
           <w:bCs/>
           <w:sz w:val="28"/>
           <w:szCs w:val="28"/>
           <w:lang w:eastAsia="en-IN"/>
         </w:rPr>
       </w:pPr>
-    </w:p>
-    <w:p>
-      <w:pPr>
-        <w:tabs>
-          <w:tab w:val="left" w:pos="3251"/>
-        </w:tabs>
-        <w:spacing w:before="100" w:beforeAutospacing="1" w:after="100" w:afterAutospacing="1" w:line="240" w:lineRule="auto"/>
-        <w:outlineLvl w:val="2"/>
-        <w:rPr>
-          <w:rFonts w:ascii="Times New Roman" w:eastAsia="Times New Roman" w:hAnsi="Times New Roman" w:cs="Times New Roman"/>
-          <w:b/>
+      <w:r>
+        <w:rPr>
+          <w:rFonts w:ascii="Times New Roman" w:eastAsia="Times New Roman" w:hAnsi="Times New Roman" w:cs="Times New Roman"/>
           <w:bCs/>
           <w:sz w:val="28"/>
           <w:szCs w:val="28"/>
           <w:lang w:eastAsia="en-IN"/>
         </w:rPr>
-      </w:pPr>
-      <w:r>
-        <w:rPr>
-          <w:rFonts w:ascii="Times New Roman" w:eastAsia="Times New Roman" w:hAnsi="Times New Roman" w:cs="Times New Roman"/>
-          <w:b/>
+        <w:t>Once use</w:t>
+      </w:r>
+      <w:r>
+        <w:rPr>
+          <w:rFonts w:ascii="Times New Roman" w:eastAsia="Times New Roman" w:hAnsi="Times New Roman" w:cs="Times New Roman"/>
           <w:bCs/>
           <w:sz w:val="28"/>
           <w:szCs w:val="28"/>
           <w:lang w:eastAsia="en-IN"/>
         </w:rPr>
-        <w:t>Forgot/Reset password</w:t>
-      </w:r>
-      <w:r>
-        <w:rPr>
-          <w:rFonts w:ascii="Times New Roman" w:eastAsia="Times New Roman" w:hAnsi="Times New Roman" w:cs="Times New Roman"/>
-          <w:b/>
+        <w:t xml:space="preserve">r logs </w:t>
+      </w:r>
+      <w:proofErr w:type="gramStart"/>
+      <w:r>
+        <w:rPr>
+          <w:rFonts w:ascii="Times New Roman" w:eastAsia="Times New Roman" w:hAnsi="Times New Roman" w:cs="Times New Roman"/>
           <w:bCs/>
           <w:sz w:val="28"/>
           <w:szCs w:val="28"/>
           <w:lang w:eastAsia="en-IN"/>
         </w:rPr>
-        <w:t>:</w:t>
-      </w:r>
-    </w:p>
-    <w:p>
-      <w:pPr>
-        <w:tabs>
-          <w:tab w:val="left" w:pos="3251"/>
-        </w:tabs>
-        <w:spacing w:before="100" w:beforeAutospacing="1" w:after="100" w:afterAutospacing="1" w:line="240" w:lineRule="auto"/>
-        <w:outlineLvl w:val="2"/>
-        <w:rPr>
-          <w:rFonts w:ascii="Times New Roman" w:eastAsia="Times New Roman" w:hAnsi="Times New Roman" w:cs="Times New Roman"/>
-          <w:bCs/>
-          <w:sz w:val="24"/>
-          <w:szCs w:val="24"/>
-          <w:lang w:eastAsia="en-IN"/>
-        </w:rPr>
-      </w:pPr>
-      <w:r>
-        <w:rPr>
-          <w:rFonts w:ascii="Times New Roman" w:eastAsia="Times New Roman" w:hAnsi="Times New Roman" w:cs="Times New Roman"/>
-          <w:bCs/>
-          <w:sz w:val="24"/>
-          <w:szCs w:val="24"/>
-          <w:lang w:eastAsia="en-IN"/>
-        </w:rPr>
-        <w:t>Once user enter</w:t>
-      </w:r>
-      <w:r>
-        <w:rPr>
-          <w:rFonts w:ascii="Times New Roman" w:eastAsia="Times New Roman" w:hAnsi="Times New Roman" w:cs="Times New Roman"/>
-          <w:bCs/>
-          <w:sz w:val="24"/>
-          <w:szCs w:val="24"/>
-          <w:lang w:eastAsia="en-IN"/>
-        </w:rPr>
-        <w:t>s</w:t>
-      </w:r>
-      <w:r>
-        <w:rPr>
-          <w:rFonts w:ascii="Times New Roman" w:eastAsia="Times New Roman" w:hAnsi="Times New Roman" w:cs="Times New Roman"/>
-          <w:bCs/>
-          <w:sz w:val="24"/>
-          <w:szCs w:val="24"/>
-          <w:lang w:eastAsia="en-IN"/>
-        </w:rPr>
-        <w:t xml:space="preserve"> email in forgot </w:t>
-      </w:r>
-      <w:proofErr w:type="gramStart"/>
-      <w:r>
-        <w:rPr>
-          <w:rFonts w:ascii="Times New Roman" w:eastAsia="Times New Roman" w:hAnsi="Times New Roman" w:cs="Times New Roman"/>
-          <w:bCs/>
-          <w:sz w:val="24"/>
-          <w:szCs w:val="24"/>
-          <w:lang w:eastAsia="en-IN"/>
-        </w:rPr>
-        <w:t>password ,</w:t>
+        <w:t>in ,</w:t>
       </w:r>
       <w:proofErr w:type="gramEnd"/>
       <w:r>
         <w:rPr>
           <w:rFonts w:ascii="Times New Roman" w:eastAsia="Times New Roman" w:hAnsi="Times New Roman" w:cs="Times New Roman"/>
           <w:bCs/>
-          <w:sz w:val="24"/>
-          <w:szCs w:val="24"/>
-          <w:lang w:eastAsia="en-IN"/>
-        </w:rPr>
-        <w:t xml:space="preserve"> a link will be generated with token and sent to user email.</w:t>
-      </w:r>
-    </w:p>
-    <w:p>
-      <w:pPr>
-        <w:tabs>
-          <w:tab w:val="left" w:pos="3251"/>
-        </w:tabs>
+          <w:sz w:val="28"/>
+          <w:szCs w:val="28"/>
+          <w:lang w:eastAsia="en-IN"/>
+        </w:rPr>
+        <w:t xml:space="preserve"> JWT </w:t>
+      </w:r>
+      <w:r>
+        <w:rPr>
+          <w:rFonts w:ascii="Times New Roman" w:eastAsia="Times New Roman" w:hAnsi="Times New Roman" w:cs="Times New Roman"/>
+          <w:bCs/>
+          <w:sz w:val="28"/>
+          <w:szCs w:val="28"/>
+          <w:lang w:eastAsia="en-IN"/>
+        </w:rPr>
+        <w:t>token is generated and stored in cookie</w:t>
+      </w:r>
+    </w:p>
+    <w:p>
+      <w:pPr>
+        <w:spacing w:before="100" w:beforeAutospacing="1" w:after="100" w:afterAutospacing="1" w:line="240" w:lineRule="auto"/>
+        <w:outlineLvl w:val="2"/>
+        <w:rPr>
+          <w:rFonts w:ascii="Times New Roman" w:eastAsia="Times New Roman" w:hAnsi="Times New Roman" w:cs="Times New Roman"/>
+          <w:bCs/>
+          <w:sz w:val="28"/>
+          <w:szCs w:val="28"/>
+          <w:lang w:eastAsia="en-IN"/>
+        </w:rPr>
+      </w:pPr>
+      <w:r>
+        <w:rPr>
+          <w:rFonts w:ascii="Times New Roman" w:eastAsia="Times New Roman" w:hAnsi="Times New Roman" w:cs="Times New Roman"/>
+          <w:bCs/>
+          <w:sz w:val="28"/>
+          <w:szCs w:val="28"/>
+          <w:lang w:eastAsia="en-IN"/>
+        </w:rPr>
+        <w:t>The JWT</w:t>
+      </w:r>
+      <w:r>
+        <w:rPr>
+          <w:rFonts w:ascii="Times New Roman" w:eastAsia="Times New Roman" w:hAnsi="Times New Roman" w:cs="Times New Roman"/>
+          <w:bCs/>
+          <w:sz w:val="28"/>
+          <w:szCs w:val="28"/>
+          <w:lang w:eastAsia="en-IN"/>
+        </w:rPr>
+        <w:t xml:space="preserve"> token is read from cookie and used</w:t>
+      </w:r>
+      <w:r>
+        <w:rPr>
+          <w:rFonts w:ascii="Times New Roman" w:eastAsia="Times New Roman" w:hAnsi="Times New Roman" w:cs="Times New Roman"/>
+          <w:bCs/>
+          <w:sz w:val="28"/>
+          <w:szCs w:val="28"/>
+          <w:lang w:eastAsia="en-IN"/>
+        </w:rPr>
+        <w:t xml:space="preserve"> for further user authentication</w:t>
+      </w:r>
+    </w:p>
+    <w:p>
+      <w:pPr>
+        <w:spacing w:before="100" w:beforeAutospacing="1" w:after="100" w:afterAutospacing="1" w:line="240" w:lineRule="auto"/>
+        <w:outlineLvl w:val="2"/>
+        <w:rPr>
+          <w:rFonts w:ascii="Times New Roman" w:eastAsia="Times New Roman" w:hAnsi="Times New Roman" w:cs="Times New Roman"/>
+          <w:bCs/>
+          <w:sz w:val="28"/>
+          <w:szCs w:val="28"/>
+          <w:lang w:eastAsia="en-IN"/>
+        </w:rPr>
+      </w:pPr>
+    </w:p>
+    <w:p>
+      <w:pPr>
+        <w:spacing w:before="100" w:beforeAutospacing="1" w:after="100" w:afterAutospacing="1" w:line="240" w:lineRule="auto"/>
+        <w:outlineLvl w:val="2"/>
+        <w:rPr>
+          <w:rFonts w:ascii="Times New Roman" w:eastAsia="Times New Roman" w:hAnsi="Times New Roman" w:cs="Times New Roman"/>
+          <w:bCs/>
+          <w:sz w:val="28"/>
+          <w:szCs w:val="28"/>
+          <w:lang w:eastAsia="en-IN"/>
+        </w:rPr>
+      </w:pPr>
+    </w:p>
+    <w:p>
+      <w:pPr>
+        <w:spacing w:before="100" w:beforeAutospacing="1" w:after="100" w:afterAutospacing="1" w:line="240" w:lineRule="auto"/>
+        <w:outlineLvl w:val="2"/>
+        <w:rPr>
+          <w:rFonts w:ascii="Times New Roman" w:eastAsia="Times New Roman" w:hAnsi="Times New Roman" w:cs="Times New Roman"/>
+          <w:b/>
+          <w:bCs/>
+          <w:sz w:val="28"/>
+          <w:szCs w:val="28"/>
+          <w:lang w:eastAsia="en-IN"/>
+        </w:rPr>
+      </w:pPr>
+      <w:r>
+        <w:rPr>
+          <w:rFonts w:ascii="Times New Roman" w:eastAsia="Times New Roman" w:hAnsi="Times New Roman" w:cs="Times New Roman"/>
+          <w:b/>
+          <w:bCs/>
+          <w:noProof/>
+          <w:sz w:val="28"/>
+          <w:szCs w:val="28"/>
+          <w:lang w:eastAsia="en-IN"/>
+        </w:rPr>
+        <w:drawing>
+          <wp:inline distT="0" distB="0" distL="0" distR="0">
+            <wp:extent cx="5730642" cy="6664036"/>
+            <wp:effectExtent l="0" t="0" r="3810" b="3810"/>
+            <wp:docPr id="9" name="Picture 9" descr="E:\Aravind\Github\jwt_login_management\output\JWT_Token_Cookie.png"/>
+            <wp:cNvGraphicFramePr>
+              <a:graphicFrameLocks xmlns:a="http://schemas.openxmlformats.org/drawingml/2006/main" noChangeAspect="1"/>
+            </wp:cNvGraphicFramePr>
+            <a:graphic xmlns:a="http://schemas.openxmlformats.org/drawingml/2006/main">
+              <a:graphicData uri="http://schemas.openxmlformats.org/drawingml/2006/picture">
+                <pic:pic xmlns:pic="http://schemas.openxmlformats.org/drawingml/2006/picture">
+                  <pic:nvPicPr>
+                    <pic:cNvPr id="0" name="Picture 1" descr="E:\Aravind\Github\jwt_login_management\output\JWT_Token_Cookie.png"/>
+                    <pic:cNvPicPr>
+                      <a:picLocks noChangeAspect="1" noChangeArrowheads="1"/>
+                    </pic:cNvPicPr>
+                  </pic:nvPicPr>
+                  <pic:blipFill>
+                    <a:blip r:embed="rId12">
+                      <a:extLst>
+                        <a:ext uri="{28A0092B-C50C-407E-A947-70E740481C1C}">
+                          <a14:useLocalDpi xmlns:a14="http://schemas.microsoft.com/office/drawing/2010/main" val="0"/>
+                        </a:ext>
+                      </a:extLst>
+                    </a:blip>
+                    <a:srcRect/>
+                    <a:stretch>
+                      <a:fillRect/>
+                    </a:stretch>
+                  </pic:blipFill>
+                  <pic:spPr bwMode="auto">
+                    <a:xfrm>
+                      <a:off x="0" y="0"/>
+                      <a:ext cx="5734670" cy="6668720"/>
+                    </a:xfrm>
+                    <a:prstGeom prst="rect">
+                      <a:avLst/>
+                    </a:prstGeom>
+                    <a:noFill/>
+                    <a:ln>
+                      <a:noFill/>
+                    </a:ln>
+                  </pic:spPr>
+                </pic:pic>
+              </a:graphicData>
+            </a:graphic>
+          </wp:inline>
+        </w:drawing>
+      </w:r>
+    </w:p>
+    <w:p>
+      <w:pPr>
+        <w:spacing w:before="100" w:beforeAutospacing="1" w:after="100" w:afterAutospacing="1" w:line="240" w:lineRule="auto"/>
+        <w:outlineLvl w:val="2"/>
+        <w:rPr>
+          <w:rFonts w:ascii="Times New Roman" w:eastAsia="Times New Roman" w:hAnsi="Times New Roman" w:cs="Times New Roman"/>
+          <w:b/>
+          <w:bCs/>
+          <w:sz w:val="28"/>
+          <w:szCs w:val="28"/>
+          <w:lang w:eastAsia="en-IN"/>
+        </w:rPr>
+      </w:pPr>
+      <w:r>
+        <w:rPr>
+          <w:rFonts w:ascii="Times New Roman" w:eastAsia="Times New Roman" w:hAnsi="Times New Roman" w:cs="Times New Roman"/>
+          <w:b/>
+          <w:bCs/>
+          <w:sz w:val="28"/>
+          <w:szCs w:val="28"/>
+          <w:lang w:eastAsia="en-IN"/>
+        </w:rPr>
+        <w:lastRenderedPageBreak/>
+        <w:t>Admin flow:</w:t>
+      </w:r>
+    </w:p>
+    <w:p>
+      <w:pPr>
+        <w:spacing w:before="100" w:beforeAutospacing="1" w:after="100" w:afterAutospacing="1" w:line="240" w:lineRule="auto"/>
+        <w:outlineLvl w:val="2"/>
+        <w:rPr>
+          <w:rFonts w:ascii="Times New Roman" w:eastAsia="Times New Roman" w:hAnsi="Times New Roman" w:cs="Times New Roman"/>
+          <w:bCs/>
+          <w:sz w:val="24"/>
+          <w:szCs w:val="24"/>
+          <w:lang w:eastAsia="en-IN"/>
+        </w:rPr>
+      </w:pPr>
+      <w:r>
+        <w:rPr>
+          <w:rFonts w:ascii="Times New Roman" w:eastAsia="Times New Roman" w:hAnsi="Times New Roman" w:cs="Times New Roman"/>
+          <w:bCs/>
+          <w:sz w:val="24"/>
+          <w:szCs w:val="24"/>
+          <w:lang w:eastAsia="en-IN"/>
+        </w:rPr>
+        <w:t>Admin can log into view admin dashboard using the following credentials</w:t>
+      </w:r>
+    </w:p>
+    <w:p>
+      <w:pPr>
+        <w:spacing w:before="100" w:beforeAutospacing="1" w:after="100" w:afterAutospacing="1" w:line="240" w:lineRule="auto"/>
+        <w:outlineLvl w:val="2"/>
+        <w:rPr>
+          <w:rFonts w:ascii="Times New Roman" w:eastAsia="Times New Roman" w:hAnsi="Times New Roman" w:cs="Times New Roman"/>
+          <w:bCs/>
+          <w:sz w:val="24"/>
+          <w:szCs w:val="24"/>
+          <w:lang w:eastAsia="en-IN"/>
+        </w:rPr>
+      </w:pPr>
+      <w:r>
+        <w:rPr>
+          <w:rFonts w:ascii="Times New Roman" w:eastAsia="Times New Roman" w:hAnsi="Times New Roman" w:cs="Times New Roman"/>
+          <w:bCs/>
+          <w:sz w:val="24"/>
+          <w:szCs w:val="24"/>
+          <w:lang w:eastAsia="en-IN"/>
+        </w:rPr>
+        <w:t>Username – admin</w:t>
+      </w:r>
+    </w:p>
+    <w:p>
+      <w:pPr>
+        <w:spacing w:before="100" w:beforeAutospacing="1" w:after="100" w:afterAutospacing="1" w:line="240" w:lineRule="auto"/>
+        <w:outlineLvl w:val="2"/>
+        <w:rPr>
+          <w:rFonts w:ascii="Times New Roman" w:eastAsia="Times New Roman" w:hAnsi="Times New Roman" w:cs="Times New Roman"/>
+          <w:bCs/>
+          <w:sz w:val="24"/>
+          <w:szCs w:val="24"/>
+          <w:lang w:eastAsia="en-IN"/>
+        </w:rPr>
+      </w:pPr>
+      <w:r>
+        <w:rPr>
+          <w:rFonts w:ascii="Times New Roman" w:eastAsia="Times New Roman" w:hAnsi="Times New Roman" w:cs="Times New Roman"/>
+          <w:bCs/>
+          <w:sz w:val="24"/>
+          <w:szCs w:val="24"/>
+          <w:lang w:eastAsia="en-IN"/>
+        </w:rPr>
+        <w:t>Password – admin@123</w:t>
+      </w:r>
+    </w:p>
+    <w:p>
+      <w:pPr>
+        <w:spacing w:before="100" w:beforeAutospacing="1" w:after="100" w:afterAutospacing="1" w:line="240" w:lineRule="auto"/>
+        <w:outlineLvl w:val="2"/>
+        <w:rPr>
+          <w:rFonts w:ascii="Times New Roman" w:eastAsia="Times New Roman" w:hAnsi="Times New Roman" w:cs="Times New Roman"/>
+          <w:bCs/>
+          <w:sz w:val="24"/>
+          <w:szCs w:val="24"/>
+          <w:lang w:eastAsia="en-IN"/>
+        </w:rPr>
+      </w:pPr>
+      <w:r>
+        <w:rPr>
+          <w:rFonts w:ascii="Times New Roman" w:eastAsia="Times New Roman" w:hAnsi="Times New Roman" w:cs="Times New Roman"/>
+          <w:bCs/>
+          <w:sz w:val="24"/>
+          <w:szCs w:val="24"/>
+          <w:lang w:eastAsia="en-IN"/>
+        </w:rPr>
+        <w:t>The system validates the credentials and generates JWT and stores them in a cookie</w:t>
+      </w:r>
+    </w:p>
+    <w:p>
+      <w:pPr>
+        <w:spacing w:before="100" w:beforeAutospacing="1" w:after="100" w:afterAutospacing="1" w:line="240" w:lineRule="auto"/>
+        <w:outlineLvl w:val="2"/>
+        <w:rPr>
+          <w:rFonts w:ascii="Times New Roman" w:eastAsia="Times New Roman" w:hAnsi="Times New Roman" w:cs="Times New Roman"/>
+          <w:bCs/>
+          <w:sz w:val="24"/>
+          <w:szCs w:val="24"/>
+          <w:lang w:eastAsia="en-IN"/>
+        </w:rPr>
+      </w:pPr>
+      <w:r>
+        <w:rPr>
+          <w:rFonts w:ascii="Times New Roman" w:eastAsia="Times New Roman" w:hAnsi="Times New Roman" w:cs="Times New Roman"/>
+          <w:bCs/>
+          <w:sz w:val="24"/>
+          <w:szCs w:val="24"/>
+          <w:lang w:eastAsia="en-IN"/>
+        </w:rPr>
+        <w:t xml:space="preserve">Upon successful JWT token validation </w:t>
+      </w:r>
+      <w:r>
+        <w:rPr>
+          <w:rFonts w:ascii="Times New Roman" w:eastAsia="Times New Roman" w:hAnsi="Times New Roman" w:cs="Times New Roman"/>
+          <w:bCs/>
+          <w:sz w:val="24"/>
+          <w:szCs w:val="24"/>
+          <w:lang w:eastAsia="en-IN"/>
+        </w:rPr>
+        <w:t>admin will be able to view admin dashboard</w:t>
+      </w:r>
+    </w:p>
+    <w:p>
+      <w:pPr>
+        <w:spacing w:before="100" w:beforeAutospacing="1" w:after="100" w:afterAutospacing="1" w:line="240" w:lineRule="auto"/>
+        <w:outlineLvl w:val="2"/>
+        <w:rPr>
+          <w:rFonts w:ascii="Times New Roman" w:eastAsia="Times New Roman" w:hAnsi="Times New Roman" w:cs="Times New Roman"/>
+          <w:bCs/>
+          <w:sz w:val="24"/>
+          <w:szCs w:val="24"/>
+          <w:lang w:eastAsia="en-IN"/>
+        </w:rPr>
+      </w:pPr>
+      <w:r>
+        <w:rPr>
+          <w:rFonts w:ascii="Times New Roman" w:eastAsia="Times New Roman" w:hAnsi="Times New Roman" w:cs="Times New Roman"/>
+          <w:bCs/>
+          <w:sz w:val="24"/>
+          <w:szCs w:val="24"/>
+          <w:lang w:eastAsia="en-IN"/>
+        </w:rPr>
+        <w:t>Admin dashboard displays all user information and option to update and delete users</w:t>
+      </w:r>
+    </w:p>
+    <w:p>
+      <w:pPr>
         <w:spacing w:before="100" w:beforeAutospacing="1" w:after="100" w:afterAutospacing="1" w:line="240" w:lineRule="auto"/>
         <w:outlineLvl w:val="2"/>
         <w:rPr>
@@ -2125,7 +1968,7 @@
         </w:rPr>
         <w:t xml:space="preserve">URL - </w:t>
       </w:r>
-      <w:hyperlink r:id="rId12" w:history="1">
+      <w:hyperlink r:id="rId13" w:history="1">
         <w:r>
           <w:rPr>
             <w:rStyle w:val="Hyperlink"/>
@@ -2135,7 +1978,7 @@
             <w:szCs w:val="24"/>
             <w:lang w:eastAsia="en-IN"/>
           </w:rPr>
-          <w:t>http://localhost:8080/forgot-password</w:t>
+          <w:t>http://localhost:8080/admin</w:t>
         </w:r>
       </w:hyperlink>
       <w:r>
@@ -2151,33 +1994,32 @@
     </w:p>
     <w:p>
       <w:pPr>
-        <w:tabs>
-          <w:tab w:val="left" w:pos="3251"/>
-        </w:tabs>
-        <w:spacing w:before="100" w:beforeAutospacing="1" w:after="100" w:afterAutospacing="1" w:line="240" w:lineRule="auto"/>
-        <w:outlineLvl w:val="2"/>
-        <w:rPr>
-          <w:rFonts w:ascii="Times New Roman" w:eastAsia="Times New Roman" w:hAnsi="Times New Roman" w:cs="Times New Roman"/>
-          <w:bCs/>
-          <w:sz w:val="24"/>
-          <w:szCs w:val="24"/>
-          <w:lang w:eastAsia="en-IN"/>
-        </w:rPr>
-      </w:pPr>
-      <w:r>
-        <w:rPr>
-          <w:rFonts w:ascii="Times New Roman" w:eastAsia="Times New Roman" w:hAnsi="Times New Roman" w:cs="Times New Roman"/>
+        <w:spacing w:before="100" w:beforeAutospacing="1" w:after="100" w:afterAutospacing="1" w:line="240" w:lineRule="auto"/>
+        <w:outlineLvl w:val="2"/>
+        <w:rPr>
+          <w:rFonts w:ascii="Times New Roman" w:eastAsia="Times New Roman" w:hAnsi="Times New Roman" w:cs="Times New Roman"/>
+          <w:b/>
+          <w:bCs/>
+          <w:sz w:val="28"/>
+          <w:szCs w:val="28"/>
+          <w:lang w:eastAsia="en-IN"/>
+        </w:rPr>
+      </w:pPr>
+      <w:r>
+        <w:rPr>
+          <w:rFonts w:ascii="Times New Roman" w:eastAsia="Times New Roman" w:hAnsi="Times New Roman" w:cs="Times New Roman"/>
+          <w:b/>
           <w:bCs/>
           <w:noProof/>
-          <w:sz w:val="24"/>
-          <w:szCs w:val="24"/>
+          <w:sz w:val="28"/>
+          <w:szCs w:val="28"/>
           <w:lang w:eastAsia="en-IN"/>
         </w:rPr>
         <w:drawing>
-          <wp:inline distT="0" distB="0" distL="0" distR="0" wp14:anchorId="5F5B18C4" wp14:editId="0CA68707">
-            <wp:extent cx="4016088" cy="2522439"/>
-            <wp:effectExtent l="0" t="0" r="3810" b="0"/>
-            <wp:docPr id="5" name="Picture 5"/>
+          <wp:inline distT="0" distB="0" distL="0" distR="0" wp14:anchorId="517A87D5" wp14:editId="29D9C3C4">
+            <wp:extent cx="4244708" cy="2720576"/>
+            <wp:effectExtent l="0" t="0" r="3810" b="3810"/>
+            <wp:docPr id="3" name="Picture 3"/>
             <wp:cNvGraphicFramePr>
               <a:graphicFrameLocks xmlns:a="http://schemas.openxmlformats.org/drawingml/2006/main" noChangeAspect="1"/>
             </wp:cNvGraphicFramePr>
@@ -2189,7 +2031,7 @@
                     <pic:cNvPicPr/>
                   </pic:nvPicPr>
                   <pic:blipFill>
-                    <a:blip r:embed="rId13"/>
+                    <a:blip r:embed="rId14"/>
                     <a:stretch>
                       <a:fillRect/>
                     </a:stretch>
@@ -2197,7 +2039,7 @@
                   <pic:spPr>
                     <a:xfrm>
                       <a:off x="0" y="0"/>
-                      <a:ext cx="4016088" cy="2522439"/>
+                      <a:ext cx="4244708" cy="2720576"/>
                     </a:xfrm>
                     <a:prstGeom prst="rect">
                       <a:avLst/>
@@ -2212,108 +2054,60 @@
     </w:p>
     <w:p>
       <w:pPr>
-        <w:tabs>
-          <w:tab w:val="left" w:pos="3251"/>
-        </w:tabs>
-        <w:spacing w:before="100" w:beforeAutospacing="1" w:after="100" w:afterAutospacing="1" w:line="240" w:lineRule="auto"/>
-        <w:outlineLvl w:val="2"/>
-        <w:rPr>
-          <w:rFonts w:ascii="Times New Roman" w:eastAsia="Times New Roman" w:hAnsi="Times New Roman" w:cs="Times New Roman"/>
-          <w:bCs/>
-          <w:sz w:val="24"/>
-          <w:szCs w:val="24"/>
-          <w:lang w:eastAsia="en-IN"/>
-        </w:rPr>
-      </w:pPr>
-      <w:r>
-        <w:rPr>
-          <w:rFonts w:ascii="Times New Roman" w:eastAsia="Times New Roman" w:hAnsi="Times New Roman" w:cs="Times New Roman"/>
-          <w:bCs/>
-          <w:sz w:val="24"/>
-          <w:szCs w:val="24"/>
-          <w:lang w:eastAsia="en-IN"/>
-        </w:rPr>
-        <w:t>Once user clicks on reset password link from email, token will be validated and user can updated the password</w:t>
-      </w:r>
-    </w:p>
-    <w:p>
-      <w:pPr>
-        <w:tabs>
-          <w:tab w:val="left" w:pos="3251"/>
-        </w:tabs>
-        <w:spacing w:before="100" w:beforeAutospacing="1" w:after="100" w:afterAutospacing="1" w:line="240" w:lineRule="auto"/>
-        <w:outlineLvl w:val="2"/>
-        <w:rPr>
-          <w:rFonts w:ascii="Times New Roman" w:eastAsia="Times New Roman" w:hAnsi="Times New Roman" w:cs="Times New Roman"/>
-          <w:bCs/>
-          <w:sz w:val="24"/>
-          <w:szCs w:val="24"/>
-          <w:lang w:eastAsia="en-IN"/>
-        </w:rPr>
-      </w:pPr>
-      <w:r>
-        <w:rPr>
-          <w:rFonts w:ascii="Times New Roman" w:eastAsia="Times New Roman" w:hAnsi="Times New Roman" w:cs="Times New Roman"/>
-          <w:bCs/>
-          <w:sz w:val="24"/>
-          <w:szCs w:val="24"/>
-          <w:lang w:eastAsia="en-IN"/>
-        </w:rPr>
-        <w:t xml:space="preserve">Sample reset password link - </w:t>
-      </w:r>
-      <w:hyperlink r:id="rId14" w:history="1">
-        <w:r>
-          <w:rPr>
-            <w:rStyle w:val="Hyperlink"/>
-            <w:rFonts w:ascii="Times New Roman" w:eastAsia="Times New Roman" w:hAnsi="Times New Roman" w:cs="Times New Roman"/>
-            <w:bCs/>
-            <w:sz w:val="24"/>
-            <w:szCs w:val="24"/>
-            <w:lang w:eastAsia="en-IN"/>
-          </w:rPr>
-          <w:t>http://localhost:8080/reset-password?token=MrM08ZIOX2Nhv7mXIvzB</w:t>
-        </w:r>
-      </w:hyperlink>
-      <w:r>
-        <w:rPr>
-          <w:rFonts w:ascii="Times New Roman" w:eastAsia="Times New Roman" w:hAnsi="Times New Roman" w:cs="Times New Roman"/>
-          <w:bCs/>
-          <w:sz w:val="24"/>
-          <w:szCs w:val="24"/>
-          <w:lang w:eastAsia="en-IN"/>
-        </w:rPr>
-        <w:t xml:space="preserve"> ‘</w:t>
-      </w:r>
-    </w:p>
-    <w:p>
-      <w:pPr>
-        <w:tabs>
-          <w:tab w:val="left" w:pos="3251"/>
-        </w:tabs>
-        <w:spacing w:before="100" w:beforeAutospacing="1" w:after="100" w:afterAutospacing="1" w:line="240" w:lineRule="auto"/>
-        <w:outlineLvl w:val="2"/>
-        <w:rPr>
-          <w:rFonts w:ascii="Times New Roman" w:eastAsia="Times New Roman" w:hAnsi="Times New Roman" w:cs="Times New Roman"/>
-          <w:bCs/>
-          <w:sz w:val="24"/>
-          <w:szCs w:val="24"/>
-          <w:lang w:eastAsia="en-IN"/>
-        </w:rPr>
-      </w:pPr>
-      <w:r>
-        <w:rPr>
-          <w:rFonts w:ascii="Times New Roman" w:eastAsia="Times New Roman" w:hAnsi="Times New Roman" w:cs="Times New Roman"/>
+        <w:spacing w:before="100" w:beforeAutospacing="1" w:after="100" w:afterAutospacing="1" w:line="240" w:lineRule="auto"/>
+        <w:outlineLvl w:val="2"/>
+        <w:rPr>
+          <w:rFonts w:ascii="Times New Roman" w:eastAsia="Times New Roman" w:hAnsi="Times New Roman" w:cs="Times New Roman"/>
+          <w:b/>
+          <w:bCs/>
+          <w:sz w:val="28"/>
+          <w:szCs w:val="28"/>
+          <w:lang w:eastAsia="en-IN"/>
+        </w:rPr>
+      </w:pPr>
+    </w:p>
+    <w:p>
+      <w:pPr>
+        <w:spacing w:before="100" w:beforeAutospacing="1" w:after="100" w:afterAutospacing="1" w:line="240" w:lineRule="auto"/>
+        <w:outlineLvl w:val="2"/>
+        <w:rPr>
+          <w:rFonts w:ascii="Times New Roman" w:eastAsia="Times New Roman" w:hAnsi="Times New Roman" w:cs="Times New Roman"/>
+          <w:b/>
+          <w:bCs/>
+          <w:sz w:val="28"/>
+          <w:szCs w:val="28"/>
+          <w:lang w:eastAsia="en-IN"/>
+        </w:rPr>
+      </w:pPr>
+    </w:p>
+    <w:p>
+      <w:pPr>
+        <w:spacing w:before="100" w:beforeAutospacing="1" w:after="100" w:afterAutospacing="1" w:line="240" w:lineRule="auto"/>
+        <w:outlineLvl w:val="2"/>
+        <w:rPr>
+          <w:rFonts w:ascii="Times New Roman" w:eastAsia="Times New Roman" w:hAnsi="Times New Roman" w:cs="Times New Roman"/>
+          <w:b/>
+          <w:bCs/>
+          <w:sz w:val="28"/>
+          <w:szCs w:val="28"/>
+          <w:lang w:eastAsia="en-IN"/>
+        </w:rPr>
+      </w:pPr>
+      <w:r>
+        <w:rPr>
+          <w:rFonts w:ascii="Times New Roman" w:eastAsia="Times New Roman" w:hAnsi="Times New Roman" w:cs="Times New Roman"/>
+          <w:b/>
           <w:bCs/>
           <w:noProof/>
-          <w:sz w:val="24"/>
-          <w:szCs w:val="24"/>
+          <w:sz w:val="28"/>
+          <w:szCs w:val="28"/>
           <w:lang w:eastAsia="en-IN"/>
         </w:rPr>
         <w:drawing>
-          <wp:inline distT="0" distB="0" distL="0" distR="0" wp14:anchorId="15758BAE" wp14:editId="0FBB206A">
-            <wp:extent cx="4122777" cy="3414056"/>
-            <wp:effectExtent l="0" t="0" r="0" b="0"/>
-            <wp:docPr id="6" name="Picture 6"/>
+          <wp:inline distT="0" distB="0" distL="0" distR="0" wp14:anchorId="71B992BD" wp14:editId="0CC37728">
+            <wp:extent cx="5731510" cy="942340"/>
+            <wp:effectExtent l="0" t="0" r="2540" b="0"/>
+            <wp:docPr id="4" name="Picture 4"/>
             <wp:cNvGraphicFramePr>
               <a:graphicFrameLocks xmlns:a="http://schemas.openxmlformats.org/drawingml/2006/main" noChangeAspect="1"/>
             </wp:cNvGraphicFramePr>
@@ -2333,6 +2127,428 @@
                   <pic:spPr>
                     <a:xfrm>
                       <a:off x="0" y="0"/>
+                      <a:ext cx="5731510" cy="942340"/>
+                    </a:xfrm>
+                    <a:prstGeom prst="rect">
+                      <a:avLst/>
+                    </a:prstGeom>
+                  </pic:spPr>
+                </pic:pic>
+              </a:graphicData>
+            </a:graphic>
+          </wp:inline>
+        </w:drawing>
+      </w:r>
+    </w:p>
+    <w:p>
+      <w:pPr>
+        <w:spacing w:before="100" w:beforeAutospacing="1" w:after="100" w:afterAutospacing="1" w:line="240" w:lineRule="auto"/>
+        <w:outlineLvl w:val="2"/>
+        <w:rPr>
+          <w:rFonts w:ascii="Times New Roman" w:eastAsia="Times New Roman" w:hAnsi="Times New Roman" w:cs="Times New Roman"/>
+          <w:b/>
+          <w:bCs/>
+          <w:sz w:val="28"/>
+          <w:szCs w:val="28"/>
+          <w:lang w:eastAsia="en-IN"/>
+        </w:rPr>
+      </w:pPr>
+    </w:p>
+    <w:p>
+      <w:pPr>
+        <w:tabs>
+          <w:tab w:val="left" w:pos="3251"/>
+        </w:tabs>
+        <w:spacing w:before="100" w:beforeAutospacing="1" w:after="100" w:afterAutospacing="1" w:line="240" w:lineRule="auto"/>
+        <w:outlineLvl w:val="2"/>
+        <w:rPr>
+          <w:rFonts w:ascii="Times New Roman" w:eastAsia="Times New Roman" w:hAnsi="Times New Roman" w:cs="Times New Roman"/>
+          <w:b/>
+          <w:bCs/>
+          <w:sz w:val="28"/>
+          <w:szCs w:val="28"/>
+          <w:lang w:eastAsia="en-IN"/>
+        </w:rPr>
+      </w:pPr>
+    </w:p>
+    <w:p>
+      <w:pPr>
+        <w:tabs>
+          <w:tab w:val="left" w:pos="3251"/>
+        </w:tabs>
+        <w:spacing w:before="100" w:beforeAutospacing="1" w:after="100" w:afterAutospacing="1" w:line="240" w:lineRule="auto"/>
+        <w:outlineLvl w:val="2"/>
+        <w:rPr>
+          <w:rFonts w:ascii="Times New Roman" w:eastAsia="Times New Roman" w:hAnsi="Times New Roman" w:cs="Times New Roman"/>
+          <w:b/>
+          <w:bCs/>
+          <w:sz w:val="28"/>
+          <w:szCs w:val="28"/>
+          <w:lang w:eastAsia="en-IN"/>
+        </w:rPr>
+      </w:pPr>
+    </w:p>
+    <w:p>
+      <w:pPr>
+        <w:tabs>
+          <w:tab w:val="left" w:pos="3251"/>
+        </w:tabs>
+        <w:spacing w:before="100" w:beforeAutospacing="1" w:after="100" w:afterAutospacing="1" w:line="240" w:lineRule="auto"/>
+        <w:outlineLvl w:val="2"/>
+        <w:rPr>
+          <w:rFonts w:ascii="Times New Roman" w:eastAsia="Times New Roman" w:hAnsi="Times New Roman" w:cs="Times New Roman"/>
+          <w:b/>
+          <w:bCs/>
+          <w:sz w:val="28"/>
+          <w:szCs w:val="28"/>
+          <w:lang w:eastAsia="en-IN"/>
+        </w:rPr>
+      </w:pPr>
+      <w:r>
+        <w:rPr>
+          <w:rFonts w:ascii="Times New Roman" w:eastAsia="Times New Roman" w:hAnsi="Times New Roman" w:cs="Times New Roman"/>
+          <w:b/>
+          <w:bCs/>
+          <w:sz w:val="28"/>
+          <w:szCs w:val="28"/>
+          <w:lang w:eastAsia="en-IN"/>
+        </w:rPr>
+        <w:lastRenderedPageBreak/>
+        <w:t>Forgot/Reset password</w:t>
+      </w:r>
+      <w:r>
+        <w:rPr>
+          <w:rFonts w:ascii="Times New Roman" w:eastAsia="Times New Roman" w:hAnsi="Times New Roman" w:cs="Times New Roman"/>
+          <w:b/>
+          <w:bCs/>
+          <w:sz w:val="28"/>
+          <w:szCs w:val="28"/>
+          <w:lang w:eastAsia="en-IN"/>
+        </w:rPr>
+        <w:t>:</w:t>
+      </w:r>
+    </w:p>
+    <w:p>
+      <w:pPr>
+        <w:tabs>
+          <w:tab w:val="left" w:pos="3251"/>
+        </w:tabs>
+        <w:spacing w:before="100" w:beforeAutospacing="1" w:after="100" w:afterAutospacing="1" w:line="240" w:lineRule="auto"/>
+        <w:outlineLvl w:val="2"/>
+        <w:rPr>
+          <w:rFonts w:ascii="Times New Roman" w:eastAsia="Times New Roman" w:hAnsi="Times New Roman" w:cs="Times New Roman"/>
+          <w:bCs/>
+          <w:sz w:val="24"/>
+          <w:szCs w:val="24"/>
+          <w:lang w:eastAsia="en-IN"/>
+        </w:rPr>
+      </w:pPr>
+      <w:r>
+        <w:rPr>
+          <w:rFonts w:ascii="Times New Roman" w:eastAsia="Times New Roman" w:hAnsi="Times New Roman" w:cs="Times New Roman"/>
+          <w:bCs/>
+          <w:sz w:val="24"/>
+          <w:szCs w:val="24"/>
+          <w:lang w:eastAsia="en-IN"/>
+        </w:rPr>
+        <w:t>Once user enter</w:t>
+      </w:r>
+      <w:r>
+        <w:rPr>
+          <w:rFonts w:ascii="Times New Roman" w:eastAsia="Times New Roman" w:hAnsi="Times New Roman" w:cs="Times New Roman"/>
+          <w:bCs/>
+          <w:sz w:val="24"/>
+          <w:szCs w:val="24"/>
+          <w:lang w:eastAsia="en-IN"/>
+        </w:rPr>
+        <w:t>s</w:t>
+      </w:r>
+      <w:r>
+        <w:rPr>
+          <w:rFonts w:ascii="Times New Roman" w:eastAsia="Times New Roman" w:hAnsi="Times New Roman" w:cs="Times New Roman"/>
+          <w:bCs/>
+          <w:sz w:val="24"/>
+          <w:szCs w:val="24"/>
+          <w:lang w:eastAsia="en-IN"/>
+        </w:rPr>
+        <w:t xml:space="preserve"> email in forgot </w:t>
+      </w:r>
+      <w:proofErr w:type="gramStart"/>
+      <w:r>
+        <w:rPr>
+          <w:rFonts w:ascii="Times New Roman" w:eastAsia="Times New Roman" w:hAnsi="Times New Roman" w:cs="Times New Roman"/>
+          <w:bCs/>
+          <w:sz w:val="24"/>
+          <w:szCs w:val="24"/>
+          <w:lang w:eastAsia="en-IN"/>
+        </w:rPr>
+        <w:t>password ,</w:t>
+      </w:r>
+      <w:proofErr w:type="gramEnd"/>
+      <w:r>
+        <w:rPr>
+          <w:rFonts w:ascii="Times New Roman" w:eastAsia="Times New Roman" w:hAnsi="Times New Roman" w:cs="Times New Roman"/>
+          <w:bCs/>
+          <w:sz w:val="24"/>
+          <w:szCs w:val="24"/>
+          <w:lang w:eastAsia="en-IN"/>
+        </w:rPr>
+        <w:t xml:space="preserve"> a link will be generated with token and sent to user email.</w:t>
+      </w:r>
+    </w:p>
+    <w:p>
+      <w:pPr>
+        <w:tabs>
+          <w:tab w:val="left" w:pos="3251"/>
+        </w:tabs>
+        <w:spacing w:before="100" w:beforeAutospacing="1" w:after="100" w:afterAutospacing="1" w:line="240" w:lineRule="auto"/>
+        <w:outlineLvl w:val="2"/>
+        <w:rPr>
+          <w:rFonts w:ascii="Times New Roman" w:eastAsia="Times New Roman" w:hAnsi="Times New Roman" w:cs="Times New Roman"/>
+          <w:bCs/>
+          <w:sz w:val="24"/>
+          <w:szCs w:val="24"/>
+          <w:lang w:eastAsia="en-IN"/>
+        </w:rPr>
+      </w:pPr>
+      <w:r>
+        <w:rPr>
+          <w:rFonts w:ascii="Times New Roman" w:eastAsia="Times New Roman" w:hAnsi="Times New Roman" w:cs="Times New Roman"/>
+          <w:bCs/>
+          <w:sz w:val="24"/>
+          <w:szCs w:val="24"/>
+          <w:lang w:eastAsia="en-IN"/>
+        </w:rPr>
+        <w:t xml:space="preserve">URL - </w:t>
+      </w:r>
+      <w:hyperlink r:id="rId16" w:history="1">
+        <w:r>
+          <w:rPr>
+            <w:rStyle w:val="Hyperlink"/>
+            <w:rFonts w:ascii="Times New Roman" w:eastAsia="Times New Roman" w:hAnsi="Times New Roman" w:cs="Times New Roman"/>
+            <w:bCs/>
+            <w:sz w:val="24"/>
+            <w:szCs w:val="24"/>
+            <w:lang w:eastAsia="en-IN"/>
+          </w:rPr>
+          <w:t>http://localhost:8080/forgot-password</w:t>
+        </w:r>
+      </w:hyperlink>
+      <w:r>
+        <w:rPr>
+          <w:rFonts w:ascii="Times New Roman" w:eastAsia="Times New Roman" w:hAnsi="Times New Roman" w:cs="Times New Roman"/>
+          <w:bCs/>
+          <w:sz w:val="24"/>
+          <w:szCs w:val="24"/>
+          <w:lang w:eastAsia="en-IN"/>
+        </w:rPr>
+        <w:t xml:space="preserve"> </w:t>
+      </w:r>
+    </w:p>
+    <w:p>
+      <w:pPr>
+        <w:tabs>
+          <w:tab w:val="left" w:pos="3251"/>
+        </w:tabs>
+        <w:spacing w:before="100" w:beforeAutospacing="1" w:after="100" w:afterAutospacing="1" w:line="240" w:lineRule="auto"/>
+        <w:outlineLvl w:val="2"/>
+        <w:rPr>
+          <w:rFonts w:ascii="Times New Roman" w:eastAsia="Times New Roman" w:hAnsi="Times New Roman" w:cs="Times New Roman"/>
+          <w:bCs/>
+          <w:sz w:val="24"/>
+          <w:szCs w:val="24"/>
+          <w:lang w:eastAsia="en-IN"/>
+        </w:rPr>
+      </w:pPr>
+      <w:r>
+        <w:rPr>
+          <w:rFonts w:ascii="Times New Roman" w:eastAsia="Times New Roman" w:hAnsi="Times New Roman" w:cs="Times New Roman"/>
+          <w:bCs/>
+          <w:noProof/>
+          <w:sz w:val="24"/>
+          <w:szCs w:val="24"/>
+          <w:lang w:eastAsia="en-IN"/>
+        </w:rPr>
+        <w:drawing>
+          <wp:inline distT="0" distB="0" distL="0" distR="0" wp14:anchorId="5F5B18C4" wp14:editId="0CA68707">
+            <wp:extent cx="4016088" cy="2522439"/>
+            <wp:effectExtent l="0" t="0" r="3810" b="0"/>
+            <wp:docPr id="5" name="Picture 5"/>
+            <wp:cNvGraphicFramePr>
+              <a:graphicFrameLocks xmlns:a="http://schemas.openxmlformats.org/drawingml/2006/main" noChangeAspect="1"/>
+            </wp:cNvGraphicFramePr>
+            <a:graphic xmlns:a="http://schemas.openxmlformats.org/drawingml/2006/main">
+              <a:graphicData uri="http://schemas.openxmlformats.org/drawingml/2006/picture">
+                <pic:pic xmlns:pic="http://schemas.openxmlformats.org/drawingml/2006/picture">
+                  <pic:nvPicPr>
+                    <pic:cNvPr id="1" name=""/>
+                    <pic:cNvPicPr/>
+                  </pic:nvPicPr>
+                  <pic:blipFill>
+                    <a:blip r:embed="rId17"/>
+                    <a:stretch>
+                      <a:fillRect/>
+                    </a:stretch>
+                  </pic:blipFill>
+                  <pic:spPr>
+                    <a:xfrm>
+                      <a:off x="0" y="0"/>
+                      <a:ext cx="4016088" cy="2522439"/>
+                    </a:xfrm>
+                    <a:prstGeom prst="rect">
+                      <a:avLst/>
+                    </a:prstGeom>
+                  </pic:spPr>
+                </pic:pic>
+              </a:graphicData>
+            </a:graphic>
+          </wp:inline>
+        </w:drawing>
+      </w:r>
+    </w:p>
+    <w:p>
+      <w:pPr>
+        <w:tabs>
+          <w:tab w:val="left" w:pos="3251"/>
+        </w:tabs>
+        <w:spacing w:before="100" w:beforeAutospacing="1" w:after="100" w:afterAutospacing="1" w:line="240" w:lineRule="auto"/>
+        <w:outlineLvl w:val="2"/>
+        <w:rPr>
+          <w:rFonts w:ascii="Times New Roman" w:eastAsia="Times New Roman" w:hAnsi="Times New Roman" w:cs="Times New Roman"/>
+          <w:bCs/>
+          <w:sz w:val="24"/>
+          <w:szCs w:val="24"/>
+          <w:lang w:eastAsia="en-IN"/>
+        </w:rPr>
+      </w:pPr>
+      <w:r>
+        <w:rPr>
+          <w:rFonts w:ascii="Times New Roman" w:eastAsia="Times New Roman" w:hAnsi="Times New Roman" w:cs="Times New Roman"/>
+          <w:bCs/>
+          <w:sz w:val="24"/>
+          <w:szCs w:val="24"/>
+          <w:lang w:eastAsia="en-IN"/>
+        </w:rPr>
+        <w:t>Once user clicks on reset password link fro</w:t>
+      </w:r>
+      <w:r>
+        <w:rPr>
+          <w:rFonts w:ascii="Times New Roman" w:eastAsia="Times New Roman" w:hAnsi="Times New Roman" w:cs="Times New Roman"/>
+          <w:bCs/>
+          <w:sz w:val="24"/>
+          <w:szCs w:val="24"/>
+          <w:lang w:eastAsia="en-IN"/>
+        </w:rPr>
+        <w:t>m email, token will be validated</w:t>
+      </w:r>
+      <w:r>
+        <w:rPr>
+          <w:rFonts w:ascii="Times New Roman" w:eastAsia="Times New Roman" w:hAnsi="Times New Roman" w:cs="Times New Roman"/>
+          <w:bCs/>
+          <w:sz w:val="24"/>
+          <w:szCs w:val="24"/>
+          <w:lang w:eastAsia="en-IN"/>
+        </w:rPr>
+        <w:t xml:space="preserve"> and user can updated the password</w:t>
+      </w:r>
+    </w:p>
+    <w:p>
+      <w:pPr>
+        <w:tabs>
+          <w:tab w:val="left" w:pos="3251"/>
+        </w:tabs>
+        <w:spacing w:before="100" w:beforeAutospacing="1" w:after="100" w:afterAutospacing="1" w:line="240" w:lineRule="auto"/>
+        <w:outlineLvl w:val="2"/>
+        <w:rPr>
+          <w:rFonts w:ascii="Times New Roman" w:eastAsia="Times New Roman" w:hAnsi="Times New Roman" w:cs="Times New Roman"/>
+          <w:bCs/>
+          <w:sz w:val="24"/>
+          <w:szCs w:val="24"/>
+          <w:lang w:eastAsia="en-IN"/>
+        </w:rPr>
+      </w:pPr>
+      <w:r>
+        <w:rPr>
+          <w:rFonts w:ascii="Times New Roman" w:eastAsia="Times New Roman" w:hAnsi="Times New Roman" w:cs="Times New Roman"/>
+          <w:bCs/>
+          <w:sz w:val="24"/>
+          <w:szCs w:val="24"/>
+          <w:lang w:eastAsia="en-IN"/>
+        </w:rPr>
+        <w:t xml:space="preserve">Sample reset password link - </w:t>
+      </w:r>
+      <w:hyperlink r:id="rId18" w:history="1">
+        <w:r>
+          <w:rPr>
+            <w:rStyle w:val="Hyperlink"/>
+            <w:rFonts w:ascii="Times New Roman" w:eastAsia="Times New Roman" w:hAnsi="Times New Roman" w:cs="Times New Roman"/>
+            <w:bCs/>
+            <w:sz w:val="24"/>
+            <w:szCs w:val="24"/>
+            <w:lang w:eastAsia="en-IN"/>
+          </w:rPr>
+          <w:t>http://localhost:8080/reset-password?token=MrM08ZIOX2Nhv7mXIvzB</w:t>
+        </w:r>
+      </w:hyperlink>
+      <w:r>
+        <w:rPr>
+          <w:rFonts w:ascii="Times New Roman" w:eastAsia="Times New Roman" w:hAnsi="Times New Roman" w:cs="Times New Roman"/>
+          <w:bCs/>
+          <w:sz w:val="24"/>
+          <w:szCs w:val="24"/>
+          <w:lang w:eastAsia="en-IN"/>
+        </w:rPr>
+        <w:t xml:space="preserve"> ‘</w:t>
+      </w:r>
+    </w:p>
+    <w:p>
+      <w:pPr>
+        <w:tabs>
+          <w:tab w:val="left" w:pos="3251"/>
+        </w:tabs>
+        <w:spacing w:before="100" w:beforeAutospacing="1" w:after="100" w:afterAutospacing="1" w:line="240" w:lineRule="auto"/>
+        <w:outlineLvl w:val="2"/>
+        <w:rPr>
+          <w:rFonts w:ascii="Times New Roman" w:eastAsia="Times New Roman" w:hAnsi="Times New Roman" w:cs="Times New Roman"/>
+          <w:bCs/>
+          <w:sz w:val="24"/>
+          <w:szCs w:val="24"/>
+          <w:lang w:eastAsia="en-IN"/>
+        </w:rPr>
+      </w:pPr>
+      <w:r>
+        <w:rPr>
+          <w:rFonts w:ascii="Times New Roman" w:eastAsia="Times New Roman" w:hAnsi="Times New Roman" w:cs="Times New Roman"/>
+          <w:bCs/>
+          <w:noProof/>
+          <w:sz w:val="24"/>
+          <w:szCs w:val="24"/>
+          <w:lang w:eastAsia="en-IN"/>
+        </w:rPr>
+        <w:drawing>
+          <wp:inline distT="0" distB="0" distL="0" distR="0" wp14:anchorId="15758BAE" wp14:editId="0FBB206A">
+            <wp:extent cx="4122777" cy="3414056"/>
+            <wp:effectExtent l="0" t="0" r="0" b="0"/>
+            <wp:docPr id="6" name="Picture 6"/>
+            <wp:cNvGraphicFramePr>
+              <a:graphicFrameLocks xmlns:a="http://schemas.openxmlformats.org/drawingml/2006/main" noChangeAspect="1"/>
+            </wp:cNvGraphicFramePr>
+            <a:graphic xmlns:a="http://schemas.openxmlformats.org/drawingml/2006/main">
+              <a:graphicData uri="http://schemas.openxmlformats.org/drawingml/2006/picture">
+                <pic:pic xmlns:pic="http://schemas.openxmlformats.org/drawingml/2006/picture">
+                  <pic:nvPicPr>
+                    <pic:cNvPr id="1" name=""/>
+                    <pic:cNvPicPr/>
+                  </pic:nvPicPr>
+                  <pic:blipFill>
+                    <a:blip r:embed="rId19"/>
+                    <a:stretch>
+                      <a:fillRect/>
+                    </a:stretch>
+                  </pic:blipFill>
+                  <pic:spPr>
+                    <a:xfrm>
+                      <a:off x="0" y="0"/>
                       <a:ext cx="4122777" cy="3414056"/>
                     </a:xfrm>
                     <a:prstGeom prst="rect">
@@ -2355,6 +2571,22 @@
         <w:outlineLvl w:val="2"/>
         <w:rPr>
           <w:rFonts w:ascii="Times New Roman" w:eastAsia="Times New Roman" w:hAnsi="Times New Roman" w:cs="Times New Roman"/>
+          <w:bCs/>
+          <w:sz w:val="24"/>
+          <w:szCs w:val="24"/>
+          <w:lang w:eastAsia="en-IN"/>
+        </w:rPr>
+      </w:pPr>
+    </w:p>
+    <w:p>
+      <w:pPr>
+        <w:tabs>
+          <w:tab w:val="left" w:pos="3251"/>
+        </w:tabs>
+        <w:spacing w:before="100" w:beforeAutospacing="1" w:after="100" w:afterAutospacing="1" w:line="240" w:lineRule="auto"/>
+        <w:outlineLvl w:val="2"/>
+        <w:rPr>
+          <w:rFonts w:ascii="Times New Roman" w:eastAsia="Times New Roman" w:hAnsi="Times New Roman" w:cs="Times New Roman"/>
           <w:b/>
           <w:bCs/>
           <w:sz w:val="24"/>
@@ -2474,7 +2706,7 @@
         </w:rPr>
         <w:t xml:space="preserve">Pipeline link - </w:t>
       </w:r>
-      <w:hyperlink r:id="rId16" w:history="1">
+      <w:hyperlink r:id="rId20" w:history="1">
         <w:r>
           <w:rPr>
             <w:rStyle w:val="Hyperlink"/>
@@ -2484,29 +2716,7 @@
             <w:szCs w:val="24"/>
             <w:lang w:eastAsia="en-IN"/>
           </w:rPr>
-          <w:t>https://github.com/aravindsiva61/jwt_login_management/acti</w:t>
-        </w:r>
-        <w:r>
-          <w:rPr>
-            <w:rStyle w:val="Hyperlink"/>
-            <w:rFonts w:ascii="Times New Roman" w:eastAsia="Times New Roman" w:hAnsi="Times New Roman" w:cs="Times New Roman"/>
-            <w:bCs/>
-            <w:sz w:val="24"/>
-            <w:szCs w:val="24"/>
-            <w:lang w:eastAsia="en-IN"/>
-          </w:rPr>
-          <w:t>o</w:t>
-        </w:r>
-        <w:r>
-          <w:rPr>
-            <w:rStyle w:val="Hyperlink"/>
-            <w:rFonts w:ascii="Times New Roman" w:eastAsia="Times New Roman" w:hAnsi="Times New Roman" w:cs="Times New Roman"/>
-            <w:bCs/>
-            <w:sz w:val="24"/>
-            <w:szCs w:val="24"/>
-            <w:lang w:eastAsia="en-IN"/>
-          </w:rPr>
-          <w:t>ns/runs/13739366944/job/38426800490</w:t>
+          <w:t>https://github.com/aravindsiva61/jwt_login_management/actions/runs/13739366944/job/38426800490</w:t>
         </w:r>
       </w:hyperlink>
       <w:r>
@@ -2545,6 +2755,112 @@
         <w:outlineLvl w:val="2"/>
         <w:rPr>
           <w:rFonts w:ascii="Times New Roman" w:eastAsia="Times New Roman" w:hAnsi="Times New Roman" w:cs="Times New Roman"/>
+          <w:bCs/>
+          <w:sz w:val="24"/>
+          <w:szCs w:val="24"/>
+          <w:lang w:eastAsia="en-IN"/>
+        </w:rPr>
+      </w:pPr>
+      <w:r>
+        <w:rPr>
+          <w:rFonts w:ascii="Times New Roman" w:eastAsia="Times New Roman" w:hAnsi="Times New Roman" w:cs="Times New Roman"/>
+          <w:bCs/>
+          <w:noProof/>
+          <w:sz w:val="24"/>
+          <w:szCs w:val="24"/>
+          <w:lang w:eastAsia="en-IN"/>
+        </w:rPr>
+        <w:drawing>
+          <wp:inline distT="0" distB="0" distL="0" distR="0">
+            <wp:extent cx="5730299" cy="2951018"/>
+            <wp:effectExtent l="0" t="0" r="3810" b="1905"/>
+            <wp:docPr id="11" name="Picture 11" descr="E:\Aravind\Github\jwt_login_management\output\Unit_test_pipeline.png"/>
+            <wp:cNvGraphicFramePr>
+              <a:graphicFrameLocks xmlns:a="http://schemas.openxmlformats.org/drawingml/2006/main" noChangeAspect="1"/>
+            </wp:cNvGraphicFramePr>
+            <a:graphic xmlns:a="http://schemas.openxmlformats.org/drawingml/2006/main">
+              <a:graphicData uri="http://schemas.openxmlformats.org/drawingml/2006/picture">
+                <pic:pic xmlns:pic="http://schemas.openxmlformats.org/drawingml/2006/picture">
+                  <pic:nvPicPr>
+                    <pic:cNvPr id="0" name="Picture 3" descr="E:\Aravind\Github\jwt_login_management\output\Unit_test_pipeline.png"/>
+                    <pic:cNvPicPr>
+                      <a:picLocks noChangeAspect="1" noChangeArrowheads="1"/>
+                    </pic:cNvPicPr>
+                  </pic:nvPicPr>
+                  <pic:blipFill>
+                    <a:blip r:embed="rId21">
+                      <a:extLst>
+                        <a:ext uri="{28A0092B-C50C-407E-A947-70E740481C1C}">
+                          <a14:useLocalDpi xmlns:a14="http://schemas.microsoft.com/office/drawing/2010/main" val="0"/>
+                        </a:ext>
+                      </a:extLst>
+                    </a:blip>
+                    <a:srcRect/>
+                    <a:stretch>
+                      <a:fillRect/>
+                    </a:stretch>
+                  </pic:blipFill>
+                  <pic:spPr bwMode="auto">
+                    <a:xfrm>
+                      <a:off x="0" y="0"/>
+                      <a:ext cx="5744040" cy="2958094"/>
+                    </a:xfrm>
+                    <a:prstGeom prst="rect">
+                      <a:avLst/>
+                    </a:prstGeom>
+                    <a:noFill/>
+                    <a:ln>
+                      <a:noFill/>
+                    </a:ln>
+                  </pic:spPr>
+                </pic:pic>
+              </a:graphicData>
+            </a:graphic>
+          </wp:inline>
+        </w:drawing>
+      </w:r>
+    </w:p>
+    <w:p>
+      <w:pPr>
+        <w:tabs>
+          <w:tab w:val="left" w:pos="3251"/>
+        </w:tabs>
+        <w:spacing w:before="100" w:beforeAutospacing="1" w:after="100" w:afterAutospacing="1" w:line="240" w:lineRule="auto"/>
+        <w:outlineLvl w:val="2"/>
+        <w:rPr>
+          <w:rFonts w:ascii="Times New Roman" w:eastAsia="Times New Roman" w:hAnsi="Times New Roman" w:cs="Times New Roman"/>
+          <w:bCs/>
+          <w:sz w:val="24"/>
+          <w:szCs w:val="24"/>
+          <w:lang w:eastAsia="en-IN"/>
+        </w:rPr>
+      </w:pPr>
+    </w:p>
+    <w:p>
+      <w:pPr>
+        <w:tabs>
+          <w:tab w:val="left" w:pos="3251"/>
+        </w:tabs>
+        <w:spacing w:before="100" w:beforeAutospacing="1" w:after="100" w:afterAutospacing="1" w:line="240" w:lineRule="auto"/>
+        <w:outlineLvl w:val="2"/>
+        <w:rPr>
+          <w:rFonts w:ascii="Times New Roman" w:eastAsia="Times New Roman" w:hAnsi="Times New Roman" w:cs="Times New Roman"/>
+          <w:bCs/>
+          <w:sz w:val="24"/>
+          <w:szCs w:val="24"/>
+          <w:lang w:eastAsia="en-IN"/>
+        </w:rPr>
+      </w:pPr>
+    </w:p>
+    <w:p>
+      <w:pPr>
+        <w:tabs>
+          <w:tab w:val="left" w:pos="3251"/>
+        </w:tabs>
+        <w:spacing w:before="100" w:beforeAutospacing="1" w:after="100" w:afterAutospacing="1" w:line="240" w:lineRule="auto"/>
+        <w:outlineLvl w:val="2"/>
+        <w:rPr>
+          <w:rFonts w:ascii="Times New Roman" w:eastAsia="Times New Roman" w:hAnsi="Times New Roman" w:cs="Times New Roman"/>
           <w:b/>
           <w:bCs/>
           <w:sz w:val="24"/>
@@ -2607,32 +2923,42 @@
           <w:szCs w:val="24"/>
           <w:lang w:eastAsia="en-IN"/>
         </w:rPr>
-        <w:t xml:space="preserve">runs on creating a new release in </w:t>
-      </w:r>
-      <w:proofErr w:type="spellStart"/>
-      <w:r>
-        <w:rPr>
-          <w:rFonts w:ascii="Times New Roman" w:eastAsia="Times New Roman" w:hAnsi="Times New Roman" w:cs="Times New Roman"/>
-          <w:bCs/>
-          <w:sz w:val="24"/>
-          <w:szCs w:val="24"/>
-          <w:lang w:eastAsia="en-IN"/>
-        </w:rPr>
-        <w:t>github</w:t>
-      </w:r>
-      <w:proofErr w:type="spellEnd"/>
-      <w:r>
-        <w:rPr>
-          <w:rFonts w:ascii="Times New Roman" w:eastAsia="Times New Roman" w:hAnsi="Times New Roman" w:cs="Times New Roman"/>
-          <w:bCs/>
-          <w:sz w:val="24"/>
-          <w:szCs w:val="24"/>
-          <w:lang w:eastAsia="en-IN"/>
-        </w:rPr>
-        <w:t>.</w:t>
+        <w:t>runs on creating a new re</w:t>
       </w:r>
       <w:bookmarkStart w:id="0" w:name="_GoBack"/>
       <w:bookmarkEnd w:id="0"/>
+      <w:r>
+        <w:rPr>
+          <w:rFonts w:ascii="Times New Roman" w:eastAsia="Times New Roman" w:hAnsi="Times New Roman" w:cs="Times New Roman"/>
+          <w:bCs/>
+          <w:sz w:val="24"/>
+          <w:szCs w:val="24"/>
+          <w:lang w:eastAsia="en-IN"/>
+        </w:rPr>
+        <w:t xml:space="preserve">lease in </w:t>
+      </w:r>
+      <w:proofErr w:type="spellStart"/>
+      <w:r>
+        <w:rPr>
+          <w:rFonts w:ascii="Times New Roman" w:eastAsia="Times New Roman" w:hAnsi="Times New Roman" w:cs="Times New Roman"/>
+          <w:bCs/>
+          <w:sz w:val="24"/>
+          <w:szCs w:val="24"/>
+          <w:lang w:eastAsia="en-IN"/>
+        </w:rPr>
+        <w:t>github</w:t>
+      </w:r>
+      <w:proofErr w:type="spellEnd"/>
+      <w:r>
+        <w:rPr>
+          <w:rFonts w:ascii="Times New Roman" w:eastAsia="Times New Roman" w:hAnsi="Times New Roman" w:cs="Times New Roman"/>
+          <w:bCs/>
+          <w:sz w:val="24"/>
+          <w:szCs w:val="24"/>
+          <w:lang w:eastAsia="en-IN"/>
+        </w:rPr>
+        <w:t>.</w:t>
+      </w:r>
     </w:p>
     <w:p>
       <w:pPr>
@@ -2733,7 +3059,7 @@
         </w:rPr>
         <w:t xml:space="preserve">Binary link - </w:t>
       </w:r>
-      <w:hyperlink r:id="rId17" w:history="1">
+      <w:hyperlink r:id="rId22" w:history="1">
         <w:r>
           <w:rPr>
             <w:rStyle w:val="Hyperlink"/>
@@ -2782,7 +3108,7 @@
         </w:rPr>
         <w:t xml:space="preserve">Pipeline link - </w:t>
       </w:r>
-      <w:hyperlink r:id="rId18" w:history="1">
+      <w:hyperlink r:id="rId23" w:history="1">
         <w:r>
           <w:rPr>
             <w:rStyle w:val="Hyperlink"/>
@@ -2792,29 +3118,7 @@
             <w:szCs w:val="24"/>
             <w:lang w:eastAsia="en-IN"/>
           </w:rPr>
-          <w:t>https://github.com/</w:t>
-        </w:r>
-        <w:r>
-          <w:rPr>
-            <w:rStyle w:val="Hyperlink"/>
-            <w:rFonts w:ascii="Times New Roman" w:eastAsia="Times New Roman" w:hAnsi="Times New Roman" w:cs="Times New Roman"/>
-            <w:bCs/>
-            <w:sz w:val="24"/>
-            <w:szCs w:val="24"/>
-            <w:lang w:eastAsia="en-IN"/>
-          </w:rPr>
-          <w:t>a</w:t>
-        </w:r>
-        <w:r>
-          <w:rPr>
-            <w:rStyle w:val="Hyperlink"/>
-            <w:rFonts w:ascii="Times New Roman" w:eastAsia="Times New Roman" w:hAnsi="Times New Roman" w:cs="Times New Roman"/>
-            <w:bCs/>
-            <w:sz w:val="24"/>
-            <w:szCs w:val="24"/>
-            <w:lang w:eastAsia="en-IN"/>
-          </w:rPr>
-          <w:t>ravindsiva61/jwt_login_management/actions/runs/13739384861/job/38426835158</w:t>
+          <w:t>https://github.com/aravindsiva61/jwt_login_management/actions/runs/13739384861/job/38426835158</w:t>
         </w:r>
       </w:hyperlink>
       <w:r>
@@ -2843,6 +3147,65 @@
           <w:lang w:eastAsia="en-IN"/>
         </w:rPr>
       </w:pPr>
+      <w:r>
+        <w:rPr>
+          <w:rFonts w:ascii="Times New Roman" w:eastAsia="Times New Roman" w:hAnsi="Times New Roman" w:cs="Times New Roman"/>
+          <w:bCs/>
+          <w:noProof/>
+          <w:sz w:val="24"/>
+          <w:szCs w:val="24"/>
+          <w:lang w:eastAsia="en-IN"/>
+        </w:rPr>
+        <w:lastRenderedPageBreak/>
+        <w:drawing>
+          <wp:inline distT="0" distB="0" distL="0" distR="0">
+            <wp:extent cx="5731510" cy="2370377"/>
+            <wp:effectExtent l="0" t="0" r="2540" b="0"/>
+            <wp:docPr id="13" name="Picture 13" descr="C:\Users\Dell\Pictures\Screenshots\Release_pipeline.png"/>
+            <wp:cNvGraphicFramePr>
+              <a:graphicFrameLocks xmlns:a="http://schemas.openxmlformats.org/drawingml/2006/main" noChangeAspect="1"/>
+            </wp:cNvGraphicFramePr>
+            <a:graphic xmlns:a="http://schemas.openxmlformats.org/drawingml/2006/main">
+              <a:graphicData uri="http://schemas.openxmlformats.org/drawingml/2006/picture">
+                <pic:pic xmlns:pic="http://schemas.openxmlformats.org/drawingml/2006/picture">
+                  <pic:nvPicPr>
+                    <pic:cNvPr id="0" name="Picture 5" descr="C:\Users\Dell\Pictures\Screenshots\Release_pipeline.png"/>
+                    <pic:cNvPicPr>
+                      <a:picLocks noChangeAspect="1" noChangeArrowheads="1"/>
+                    </pic:cNvPicPr>
+                  </pic:nvPicPr>
+                  <pic:blipFill>
+                    <a:blip r:embed="rId24" cstate="print">
+                      <a:extLst>
+                        <a:ext uri="{28A0092B-C50C-407E-A947-70E740481C1C}">
+                          <a14:useLocalDpi xmlns:a14="http://schemas.microsoft.com/office/drawing/2010/main" val="0"/>
+                        </a:ext>
+                      </a:extLst>
+                    </a:blip>
+                    <a:srcRect/>
+                    <a:stretch>
+                      <a:fillRect/>
+                    </a:stretch>
+                  </pic:blipFill>
+                  <pic:spPr bwMode="auto">
+                    <a:xfrm>
+                      <a:off x="0" y="0"/>
+                      <a:ext cx="5731510" cy="2370377"/>
+                    </a:xfrm>
+                    <a:prstGeom prst="rect">
+                      <a:avLst/>
+                    </a:prstGeom>
+                    <a:noFill/>
+                    <a:ln>
+                      <a:noFill/>
+                    </a:ln>
+                  </pic:spPr>
+                </pic:pic>
+              </a:graphicData>
+            </a:graphic>
+          </wp:inline>
+        </w:drawing>
+      </w:r>
     </w:p>
     <w:p>
       <w:pPr>
@@ -2853,12 +3216,24 @@
         <w:outlineLvl w:val="2"/>
         <w:rPr>
           <w:rFonts w:ascii="Times New Roman" w:eastAsia="Times New Roman" w:hAnsi="Times New Roman" w:cs="Times New Roman"/>
-          <w:bCs/>
-          <w:sz w:val="24"/>
-          <w:szCs w:val="24"/>
-          <w:lang w:eastAsia="en-IN"/>
-        </w:rPr>
-      </w:pPr>
+          <w:b/>
+          <w:bCs/>
+          <w:sz w:val="24"/>
+          <w:szCs w:val="24"/>
+          <w:lang w:eastAsia="en-IN"/>
+        </w:rPr>
+      </w:pPr>
+      <w:r>
+        <w:rPr>
+          <w:rFonts w:ascii="Times New Roman" w:eastAsia="Times New Roman" w:hAnsi="Times New Roman" w:cs="Times New Roman"/>
+          <w:b/>
+          <w:bCs/>
+          <w:sz w:val="24"/>
+          <w:szCs w:val="24"/>
+          <w:lang w:eastAsia="en-IN"/>
+        </w:rPr>
+        <w:t>SQLite database:</w:t>
+      </w:r>
     </w:p>
     <w:p>
       <w:pPr>
@@ -2875,6 +3250,16 @@
           <w:lang w:eastAsia="en-IN"/>
         </w:rPr>
       </w:pPr>
+      <w:r>
+        <w:rPr>
+          <w:rFonts w:ascii="Times New Roman" w:eastAsia="Times New Roman" w:hAnsi="Times New Roman" w:cs="Times New Roman"/>
+          <w:bCs/>
+          <w:sz w:val="24"/>
+          <w:szCs w:val="24"/>
+          <w:lang w:eastAsia="en-IN"/>
+        </w:rPr>
+        <w:t>We used SQLite database to store user credentials in users table and password reset token in password reset table</w:t>
+      </w:r>
     </w:p>
     <w:p>
       <w:pPr>
@@ -2891,6 +3276,64 @@
           <w:lang w:eastAsia="en-IN"/>
         </w:rPr>
       </w:pPr>
+      <w:r>
+        <w:rPr>
+          <w:rFonts w:ascii="Times New Roman" w:eastAsia="Times New Roman" w:hAnsi="Times New Roman" w:cs="Times New Roman"/>
+          <w:bCs/>
+          <w:noProof/>
+          <w:sz w:val="24"/>
+          <w:szCs w:val="24"/>
+          <w:lang w:eastAsia="en-IN"/>
+        </w:rPr>
+        <w:drawing>
+          <wp:inline distT="0" distB="0" distL="0" distR="0">
+            <wp:extent cx="5731510" cy="1050783"/>
+            <wp:effectExtent l="0" t="0" r="2540" b="0"/>
+            <wp:docPr id="14" name="Picture 14" descr="C:\Users\Dell\Pictures\Screenshots\Screenshot 2025-03-09 225205.png"/>
+            <wp:cNvGraphicFramePr>
+              <a:graphicFrameLocks xmlns:a="http://schemas.openxmlformats.org/drawingml/2006/main" noChangeAspect="1"/>
+            </wp:cNvGraphicFramePr>
+            <a:graphic xmlns:a="http://schemas.openxmlformats.org/drawingml/2006/main">
+              <a:graphicData uri="http://schemas.openxmlformats.org/drawingml/2006/picture">
+                <pic:pic xmlns:pic="http://schemas.openxmlformats.org/drawingml/2006/picture">
+                  <pic:nvPicPr>
+                    <pic:cNvPr id="0" name="Picture 6" descr="C:\Users\Dell\Pictures\Screenshots\Screenshot 2025-03-09 225205.png"/>
+                    <pic:cNvPicPr>
+                      <a:picLocks noChangeAspect="1" noChangeArrowheads="1"/>
+                    </pic:cNvPicPr>
+                  </pic:nvPicPr>
+                  <pic:blipFill>
+                    <a:blip r:embed="rId25">
+                      <a:extLst>
+                        <a:ext uri="{28A0092B-C50C-407E-A947-70E740481C1C}">
+                          <a14:useLocalDpi xmlns:a14="http://schemas.microsoft.com/office/drawing/2010/main" val="0"/>
+                        </a:ext>
+                      </a:extLst>
+                    </a:blip>
+                    <a:srcRect/>
+                    <a:stretch>
+                      <a:fillRect/>
+                    </a:stretch>
+                  </pic:blipFill>
+                  <pic:spPr bwMode="auto">
+                    <a:xfrm>
+                      <a:off x="0" y="0"/>
+                      <a:ext cx="5731510" cy="1050783"/>
+                    </a:xfrm>
+                    <a:prstGeom prst="rect">
+                      <a:avLst/>
+                    </a:prstGeom>
+                    <a:noFill/>
+                    <a:ln>
+                      <a:noFill/>
+                    </a:ln>
+                  </pic:spPr>
+                </pic:pic>
+              </a:graphicData>
+            </a:graphic>
+          </wp:inline>
+        </w:drawing>
+      </w:r>
     </w:p>
     <w:p>
       <w:pPr>
@@ -2901,6 +3344,22 @@
         <w:outlineLvl w:val="2"/>
         <w:rPr>
           <w:rFonts w:ascii="Times New Roman" w:eastAsia="Times New Roman" w:hAnsi="Times New Roman" w:cs="Times New Roman"/>
+          <w:bCs/>
+          <w:sz w:val="24"/>
+          <w:szCs w:val="24"/>
+          <w:lang w:eastAsia="en-IN"/>
+        </w:rPr>
+      </w:pPr>
+    </w:p>
+    <w:p>
+      <w:pPr>
+        <w:tabs>
+          <w:tab w:val="left" w:pos="3251"/>
+        </w:tabs>
+        <w:spacing w:before="100" w:beforeAutospacing="1" w:after="100" w:afterAutospacing="1" w:line="240" w:lineRule="auto"/>
+        <w:outlineLvl w:val="2"/>
+        <w:rPr>
+          <w:rFonts w:ascii="Times New Roman" w:eastAsia="Times New Roman" w:hAnsi="Times New Roman" w:cs="Times New Roman"/>
           <w:b/>
           <w:bCs/>
           <w:sz w:val="24"/>
@@ -2908,6 +3367,226 @@
           <w:lang w:eastAsia="en-IN"/>
         </w:rPr>
       </w:pPr>
+      <w:r>
+        <w:rPr>
+          <w:rFonts w:ascii="Times New Roman" w:eastAsia="Times New Roman" w:hAnsi="Times New Roman" w:cs="Times New Roman"/>
+          <w:b/>
+          <w:bCs/>
+          <w:sz w:val="24"/>
+          <w:szCs w:val="24"/>
+          <w:lang w:eastAsia="en-IN"/>
+        </w:rPr>
+        <w:t>Unit testing:</w:t>
+      </w:r>
+    </w:p>
+    <w:p>
+      <w:pPr>
+        <w:tabs>
+          <w:tab w:val="left" w:pos="3251"/>
+        </w:tabs>
+        <w:spacing w:before="100" w:beforeAutospacing="1" w:after="100" w:afterAutospacing="1" w:line="240" w:lineRule="auto"/>
+        <w:outlineLvl w:val="2"/>
+        <w:rPr>
+          <w:rFonts w:ascii="Times New Roman" w:eastAsia="Times New Roman" w:hAnsi="Times New Roman" w:cs="Times New Roman"/>
+          <w:bCs/>
+          <w:sz w:val="24"/>
+          <w:szCs w:val="24"/>
+          <w:lang w:eastAsia="en-IN"/>
+        </w:rPr>
+      </w:pPr>
+      <w:r>
+        <w:rPr>
+          <w:rFonts w:ascii="Times New Roman" w:eastAsia="Times New Roman" w:hAnsi="Times New Roman" w:cs="Times New Roman"/>
+          <w:bCs/>
+          <w:sz w:val="24"/>
+          <w:szCs w:val="24"/>
+          <w:lang w:eastAsia="en-IN"/>
+        </w:rPr>
+        <w:t>Unit tests</w:t>
+      </w:r>
+      <w:r>
+        <w:rPr>
+          <w:rFonts w:ascii="Times New Roman" w:eastAsia="Times New Roman" w:hAnsi="Times New Roman" w:cs="Times New Roman"/>
+          <w:bCs/>
+          <w:sz w:val="24"/>
+          <w:szCs w:val="24"/>
+          <w:lang w:eastAsia="en-IN"/>
+        </w:rPr>
+        <w:t xml:space="preserve"> are written using </w:t>
+      </w:r>
+      <w:proofErr w:type="spellStart"/>
+      <w:r>
+        <w:rPr>
+          <w:rFonts w:ascii="Times New Roman" w:eastAsia="Times New Roman" w:hAnsi="Times New Roman" w:cs="Times New Roman"/>
+          <w:bCs/>
+          <w:sz w:val="24"/>
+          <w:szCs w:val="24"/>
+          <w:lang w:eastAsia="en-IN"/>
+        </w:rPr>
+        <w:t>golang</w:t>
+      </w:r>
+      <w:proofErr w:type="spellEnd"/>
+      <w:r>
+        <w:rPr>
+          <w:rFonts w:ascii="Times New Roman" w:eastAsia="Times New Roman" w:hAnsi="Times New Roman" w:cs="Times New Roman"/>
+          <w:bCs/>
+          <w:sz w:val="24"/>
+          <w:szCs w:val="24"/>
+          <w:lang w:eastAsia="en-IN"/>
+        </w:rPr>
+        <w:t xml:space="preserve"> unit testing framework and covers positive and negative flows. </w:t>
+      </w:r>
+    </w:p>
+    <w:p>
+      <w:pPr>
+        <w:tabs>
+          <w:tab w:val="left" w:pos="3251"/>
+        </w:tabs>
+        <w:spacing w:before="100" w:beforeAutospacing="1" w:after="100" w:afterAutospacing="1" w:line="240" w:lineRule="auto"/>
+        <w:outlineLvl w:val="2"/>
+        <w:rPr>
+          <w:rFonts w:ascii="Times New Roman" w:eastAsia="Times New Roman" w:hAnsi="Times New Roman" w:cs="Times New Roman"/>
+          <w:b/>
+          <w:bCs/>
+          <w:sz w:val="24"/>
+          <w:szCs w:val="24"/>
+          <w:lang w:eastAsia="en-IN"/>
+        </w:rPr>
+      </w:pPr>
+      <w:r>
+        <w:rPr>
+          <w:rFonts w:ascii="Times New Roman" w:eastAsia="Times New Roman" w:hAnsi="Times New Roman" w:cs="Times New Roman"/>
+          <w:bCs/>
+          <w:sz w:val="24"/>
+          <w:szCs w:val="24"/>
+          <w:lang w:eastAsia="en-IN"/>
+        </w:rPr>
+        <w:t xml:space="preserve">Unit testing files – </w:t>
+      </w:r>
+      <w:proofErr w:type="spellStart"/>
+      <w:r>
+        <w:rPr>
+          <w:rFonts w:ascii="Times New Roman" w:eastAsia="Times New Roman" w:hAnsi="Times New Roman" w:cs="Times New Roman"/>
+          <w:b/>
+          <w:bCs/>
+          <w:sz w:val="24"/>
+          <w:szCs w:val="24"/>
+          <w:lang w:eastAsia="en-IN"/>
+        </w:rPr>
+        <w:t>handlers_test.go</w:t>
+      </w:r>
+      <w:proofErr w:type="spellEnd"/>
+      <w:proofErr w:type="gramStart"/>
+      <w:r>
+        <w:rPr>
+          <w:rFonts w:ascii="Times New Roman" w:eastAsia="Times New Roman" w:hAnsi="Times New Roman" w:cs="Times New Roman"/>
+          <w:b/>
+          <w:bCs/>
+          <w:sz w:val="24"/>
+          <w:szCs w:val="24"/>
+          <w:lang w:eastAsia="en-IN"/>
+        </w:rPr>
+        <w:t xml:space="preserve">,  </w:t>
+      </w:r>
+      <w:proofErr w:type="spellStart"/>
+      <w:r>
+        <w:rPr>
+          <w:rFonts w:ascii="Times New Roman" w:eastAsia="Times New Roman" w:hAnsi="Times New Roman" w:cs="Times New Roman"/>
+          <w:b/>
+          <w:bCs/>
+          <w:sz w:val="24"/>
+          <w:szCs w:val="24"/>
+          <w:lang w:eastAsia="en-IN"/>
+        </w:rPr>
+        <w:t>db</w:t>
+      </w:r>
+      <w:proofErr w:type="gramEnd"/>
+      <w:r>
+        <w:rPr>
+          <w:rFonts w:ascii="Times New Roman" w:eastAsia="Times New Roman" w:hAnsi="Times New Roman" w:cs="Times New Roman"/>
+          <w:b/>
+          <w:bCs/>
+          <w:sz w:val="24"/>
+          <w:szCs w:val="24"/>
+          <w:lang w:eastAsia="en-IN"/>
+        </w:rPr>
+        <w:t>_test.go</w:t>
+      </w:r>
+      <w:proofErr w:type="spellEnd"/>
+    </w:p>
+    <w:p>
+      <w:pPr>
+        <w:tabs>
+          <w:tab w:val="left" w:pos="3251"/>
+        </w:tabs>
+        <w:spacing w:before="100" w:beforeAutospacing="1" w:after="100" w:afterAutospacing="1" w:line="240" w:lineRule="auto"/>
+        <w:outlineLvl w:val="2"/>
+        <w:rPr>
+          <w:rFonts w:ascii="Times New Roman" w:eastAsia="Times New Roman" w:hAnsi="Times New Roman" w:cs="Times New Roman"/>
+          <w:bCs/>
+          <w:sz w:val="24"/>
+          <w:szCs w:val="24"/>
+          <w:lang w:eastAsia="en-IN"/>
+        </w:rPr>
+      </w:pPr>
+      <w:r>
+        <w:rPr>
+          <w:rFonts w:ascii="Times New Roman" w:eastAsia="Times New Roman" w:hAnsi="Times New Roman" w:cs="Times New Roman"/>
+          <w:bCs/>
+          <w:noProof/>
+          <w:sz w:val="24"/>
+          <w:szCs w:val="24"/>
+          <w:lang w:eastAsia="en-IN"/>
+        </w:rPr>
+        <w:drawing>
+          <wp:inline distT="0" distB="0" distL="0" distR="0">
+            <wp:extent cx="5729765" cy="2410691"/>
+            <wp:effectExtent l="0" t="0" r="4445" b="8890"/>
+            <wp:docPr id="17" name="Picture 17" descr="C:\Users\Dell\Pictures\Screenshots\Screenshot 2025-03-09 225545.png"/>
+            <wp:cNvGraphicFramePr>
+              <a:graphicFrameLocks xmlns:a="http://schemas.openxmlformats.org/drawingml/2006/main" noChangeAspect="1"/>
+            </wp:cNvGraphicFramePr>
+            <a:graphic xmlns:a="http://schemas.openxmlformats.org/drawingml/2006/main">
+              <a:graphicData uri="http://schemas.openxmlformats.org/drawingml/2006/picture">
+                <pic:pic xmlns:pic="http://schemas.openxmlformats.org/drawingml/2006/picture">
+                  <pic:nvPicPr>
+                    <pic:cNvPr id="0" name="Picture 9" descr="C:\Users\Dell\Pictures\Screenshots\Screenshot 2025-03-09 225545.png"/>
+                    <pic:cNvPicPr>
+                      <a:picLocks noChangeAspect="1" noChangeArrowheads="1"/>
+                    </pic:cNvPicPr>
+                  </pic:nvPicPr>
+                  <pic:blipFill>
+                    <a:blip r:embed="rId26">
+                      <a:extLst>
+                        <a:ext uri="{28A0092B-C50C-407E-A947-70E740481C1C}">
+                          <a14:useLocalDpi xmlns:a14="http://schemas.microsoft.com/office/drawing/2010/main" val="0"/>
+                        </a:ext>
+                      </a:extLst>
+                    </a:blip>
+                    <a:srcRect/>
+                    <a:stretch>
+                      <a:fillRect/>
+                    </a:stretch>
+                  </pic:blipFill>
+                  <pic:spPr bwMode="auto">
+                    <a:xfrm>
+                      <a:off x="0" y="0"/>
+                      <a:ext cx="5731510" cy="2411425"/>
+                    </a:xfrm>
+                    <a:prstGeom prst="rect">
+                      <a:avLst/>
+                    </a:prstGeom>
+                    <a:noFill/>
+                    <a:ln>
+                      <a:noFill/>
+                    </a:ln>
+                  </pic:spPr>
+                </pic:pic>
+              </a:graphicData>
+            </a:graphic>
+          </wp:inline>
+        </w:drawing>
+      </w:r>
     </w:p>
     <w:sectPr>
       <w:pgSz w:w="11906" w:h="16838"/>

</xml_diff>